<commit_message>
add this in JS
</commit_message>
<xml_diff>
--- a/JAVASCRIPT.docx
+++ b/JAVASCRIPT.docx
@@ -372,8 +372,6 @@
         </w:rPr>
         <w:t xml:space="preserve"> </w:t>
       </w:r>
-      <w:bookmarkStart w:id="1" w:name="_GoBack"/>
-      <w:bookmarkEnd w:id="1"/>
     </w:p>
     <w:p>
       <w:pPr>
@@ -666,7 +664,7 @@
           <w:szCs w:val="56"/>
         </w:rPr>
       </w:pPr>
-      <w:bookmarkStart w:id="2" w:name="_Toc66984154"/>
+      <w:bookmarkStart w:id="1" w:name="_Toc66984154"/>
       <w:r>
         <w:rPr>
           <w:rFonts w:ascii="Tahoma" w:hAnsi="Tahoma" w:cs="Tahoma"/>
@@ -676,7 +674,7 @@
         </w:rPr>
         <w:t>__proto__</w:t>
       </w:r>
-      <w:bookmarkEnd w:id="2"/>
+      <w:bookmarkEnd w:id="1"/>
     </w:p>
     <w:p>
       <w:pPr>
@@ -937,7 +935,7 @@
           <w:szCs w:val="56"/>
         </w:rPr>
       </w:pPr>
-      <w:bookmarkStart w:id="3" w:name="_Toc66984155"/>
+      <w:bookmarkStart w:id="2" w:name="_Toc66984155"/>
       <w:r>
         <w:rPr>
           <w:rFonts w:ascii="Tahoma" w:hAnsi="Tahoma" w:cs="Tahoma"/>
@@ -947,7 +945,7 @@
         </w:rPr>
         <w:t>Reference Vs Value</w:t>
       </w:r>
-      <w:bookmarkEnd w:id="3"/>
+      <w:bookmarkEnd w:id="2"/>
     </w:p>
     <w:p>
       <w:pPr>
@@ -963,6 +961,7 @@
       <w:r>
         <w:rPr>
           <w:rFonts w:ascii="Tahoma" w:hAnsi="Tahoma" w:cs="Tahoma"/>
+          <w:noProof/>
           <w:sz w:val="24"/>
           <w:szCs w:val="24"/>
         </w:rPr>
@@ -1005,6 +1004,7 @@
       <w:r>
         <w:rPr>
           <w:rFonts w:ascii="Tahoma" w:hAnsi="Tahoma" w:cs="Tahoma"/>
+          <w:noProof/>
           <w:sz w:val="24"/>
           <w:szCs w:val="24"/>
         </w:rPr>
@@ -1144,23 +1144,7 @@
           <w:sz w:val="24"/>
           <w:szCs w:val="24"/>
         </w:rPr>
-        <w:t>f</w:t>
-      </w:r>
-      <w:r>
-        <w:rPr>
-          <w:rFonts w:ascii="Tahoma" w:hAnsi="Tahoma" w:cs="Tahoma"/>
-          <w:sz w:val="24"/>
-          <w:szCs w:val="24"/>
-        </w:rPr>
-        <w:t>unction add(arr, el) { arr.push(el)}</w:t>
-      </w:r>
-      <w:r>
-        <w:rPr>
-          <w:rFonts w:ascii="Tahoma" w:hAnsi="Tahoma" w:cs="Tahoma"/>
-          <w:sz w:val="24"/>
-          <w:szCs w:val="24"/>
-        </w:rPr>
-        <w:t xml:space="preserve"> =&gt;</w:t>
+        <w:t>function add(arr, el) { arr.push(el)} =&gt;</w:t>
       </w:r>
       <w:r>
         <w:rPr>
@@ -1213,39 +1197,7 @@
           <w:sz w:val="24"/>
           <w:szCs w:val="24"/>
         </w:rPr>
-        <w:t>f</w:t>
-      </w:r>
-      <w:r>
-        <w:rPr>
-          <w:rFonts w:ascii="Tahoma" w:hAnsi="Tahoma" w:cs="Tahoma"/>
-          <w:sz w:val="24"/>
-          <w:szCs w:val="24"/>
-        </w:rPr>
-        <w:t>unction add(arr, el) { arr</w:t>
-      </w:r>
-      <w:r>
-        <w:rPr>
-          <w:rFonts w:ascii="Tahoma" w:hAnsi="Tahoma" w:cs="Tahoma"/>
-          <w:sz w:val="24"/>
-          <w:szCs w:val="24"/>
-        </w:rPr>
-        <w:t xml:space="preserve"> = [el] </w:t>
-      </w:r>
-      <w:r>
-        <w:rPr>
-          <w:rFonts w:ascii="Tahoma" w:hAnsi="Tahoma" w:cs="Tahoma"/>
-          <w:sz w:val="24"/>
-          <w:szCs w:val="24"/>
-        </w:rPr>
-        <w:t>}</w:t>
-      </w:r>
-      <w:r>
-        <w:rPr>
-          <w:rFonts w:ascii="Tahoma" w:hAnsi="Tahoma" w:cs="Tahoma"/>
-          <w:sz w:val="24"/>
-          <w:szCs w:val="24"/>
-        </w:rPr>
-        <w:t xml:space="preserve"> =&gt; Nhưng khi gán nó = 1 array khác thì nó sẽ có địa chỉ khác</w:t>
+        <w:t>function add(arr, el) { arr = [el] } =&gt; Nhưng khi gán nó = 1 array khác thì nó sẽ có địa chỉ khác</w:t>
       </w:r>
     </w:p>
     <w:p>
@@ -1507,6 +1459,2910 @@
           <w:szCs w:val="24"/>
         </w:rPr>
       </w:pPr>
+    </w:p>
+    <w:p>
+      <w:pPr>
+        <w:pStyle w:val="ListParagraph"/>
+        <w:numPr>
+          <w:ilvl w:val="0"/>
+          <w:numId w:val="3"/>
+        </w:numPr>
+        <w:outlineLvl w:val="0"/>
+        <w:rPr>
+          <w:rFonts w:ascii="Tahoma" w:hAnsi="Tahoma" w:cs="Tahoma"/>
+          <w:b/>
+          <w:sz w:val="40"/>
+          <w:szCs w:val="56"/>
+        </w:rPr>
+      </w:pPr>
+      <w:r>
+        <w:rPr>
+          <w:rFonts w:ascii="Tahoma" w:hAnsi="Tahoma" w:cs="Tahoma"/>
+          <w:b/>
+          <w:sz w:val="40"/>
+          <w:szCs w:val="56"/>
+        </w:rPr>
+        <w:t>this</w:t>
+      </w:r>
+    </w:p>
+    <w:p>
+      <w:pPr>
+        <w:tabs>
+          <w:tab w:val="left" w:pos="3872"/>
+        </w:tabs>
+        <w:rPr>
+          <w:rFonts w:ascii="Tahoma" w:hAnsi="Tahoma" w:cs="Tahoma"/>
+          <w:sz w:val="24"/>
+          <w:szCs w:val="24"/>
+        </w:rPr>
+      </w:pPr>
+      <w:r>
+        <w:rPr>
+          <w:rFonts w:ascii="Tahoma" w:hAnsi="Tahoma" w:cs="Tahoma"/>
+          <w:sz w:val="24"/>
+          <w:szCs w:val="24"/>
+        </w:rPr>
+        <w:t>theo Mozilla:</w:t>
+      </w:r>
+    </w:p>
+    <w:p>
+      <w:pPr>
+        <w:tabs>
+          <w:tab w:val="left" w:pos="3872"/>
+        </w:tabs>
+        <w:rPr>
+          <w:rFonts w:ascii="Arial" w:hAnsi="Arial" w:cs="Arial"/>
+          <w:color w:val="212121"/>
+          <w:spacing w:val="-1"/>
+          <w:shd w:val="clear" w:color="auto" w:fill="FFFFFF"/>
+        </w:rPr>
+      </w:pPr>
+      <w:r>
+        <w:rPr>
+          <w:rFonts w:ascii="Arial" w:hAnsi="Arial" w:cs="Arial"/>
+          <w:i/>
+          <w:color w:val="212121"/>
+          <w:spacing w:val="-1"/>
+          <w:shd w:val="clear" w:color="auto" w:fill="FFFFFF"/>
+        </w:rPr>
+        <w:t>In most cases, the value of </w:t>
+      </w:r>
+      <w:r>
+        <w:rPr>
+          <w:rStyle w:val="HTMLCode"/>
+          <w:rFonts w:ascii="Consolas" w:eastAsiaTheme="minorHAnsi" w:hAnsi="Consolas"/>
+          <w:i/>
+          <w:color w:val="212121"/>
+          <w:spacing w:val="-1"/>
+          <w:sz w:val="24"/>
+          <w:szCs w:val="24"/>
+          <w:shd w:val="clear" w:color="auto" w:fill="EEEEEE"/>
+        </w:rPr>
+        <w:t>this</w:t>
+      </w:r>
+      <w:r>
+        <w:rPr>
+          <w:rFonts w:ascii="Arial" w:hAnsi="Arial" w:cs="Arial"/>
+          <w:i/>
+          <w:color w:val="212121"/>
+          <w:spacing w:val="-1"/>
+          <w:shd w:val="clear" w:color="auto" w:fill="FFFFFF"/>
+        </w:rPr>
+        <w:t xml:space="preserve"> is determined by </w:t>
+      </w:r>
+      <w:r>
+        <w:rPr>
+          <w:rFonts w:ascii="Arial" w:hAnsi="Arial" w:cs="Arial"/>
+          <w:i/>
+          <w:color w:val="212121"/>
+          <w:spacing w:val="-1"/>
+          <w:u w:val="single"/>
+          <w:shd w:val="clear" w:color="auto" w:fill="FFFFFF"/>
+        </w:rPr>
+        <w:t>how a function is called (runtime binding)</w:t>
+      </w:r>
+      <w:r>
+        <w:rPr>
+          <w:rFonts w:ascii="Arial" w:hAnsi="Arial" w:cs="Arial"/>
+          <w:i/>
+          <w:color w:val="212121"/>
+          <w:spacing w:val="-1"/>
+          <w:shd w:val="clear" w:color="auto" w:fill="FFFFFF"/>
+        </w:rPr>
+        <w:t xml:space="preserve">. It </w:t>
+      </w:r>
+      <w:r>
+        <w:rPr>
+          <w:rFonts w:ascii="Arial" w:hAnsi="Arial" w:cs="Arial"/>
+          <w:i/>
+          <w:color w:val="212121"/>
+          <w:spacing w:val="-1"/>
+          <w:u w:val="single"/>
+          <w:shd w:val="clear" w:color="auto" w:fill="FFFFFF"/>
+        </w:rPr>
+        <w:t>can't be set by assignment during execution</w:t>
+      </w:r>
+      <w:r>
+        <w:rPr>
+          <w:rFonts w:ascii="Arial" w:hAnsi="Arial" w:cs="Arial"/>
+          <w:i/>
+          <w:color w:val="212121"/>
+          <w:spacing w:val="-1"/>
+          <w:shd w:val="clear" w:color="auto" w:fill="FFFFFF"/>
+        </w:rPr>
+        <w:t xml:space="preserve">, and it may be </w:t>
+      </w:r>
+      <w:r>
+        <w:rPr>
+          <w:rFonts w:ascii="Arial" w:hAnsi="Arial" w:cs="Arial"/>
+          <w:i/>
+          <w:color w:val="212121"/>
+          <w:spacing w:val="-1"/>
+          <w:u w:val="single"/>
+          <w:shd w:val="clear" w:color="auto" w:fill="FFFFFF"/>
+        </w:rPr>
+        <w:t>different each time</w:t>
+      </w:r>
+      <w:r>
+        <w:rPr>
+          <w:rFonts w:ascii="Arial" w:hAnsi="Arial" w:cs="Arial"/>
+          <w:i/>
+          <w:color w:val="212121"/>
+          <w:spacing w:val="-1"/>
+          <w:shd w:val="clear" w:color="auto" w:fill="FFFFFF"/>
+        </w:rPr>
+        <w:t xml:space="preserve"> the function is called.</w:t>
+      </w:r>
+    </w:p>
+    <w:p>
+      <w:pPr>
+        <w:tabs>
+          <w:tab w:val="left" w:pos="3872"/>
+        </w:tabs>
+        <w:rPr>
+          <w:rFonts w:ascii="Tahoma" w:hAnsi="Tahoma" w:cs="Tahoma"/>
+          <w:sz w:val="24"/>
+          <w:szCs w:val="24"/>
+        </w:rPr>
+      </w:pPr>
+      <w:r>
+        <w:rPr>
+          <w:rFonts w:ascii="Tahoma" w:hAnsi="Tahoma" w:cs="Tahoma"/>
+          <w:sz w:val="24"/>
+          <w:szCs w:val="24"/>
+        </w:rPr>
+        <w:t>Được định nghĩa khi function được gọi chứ ko phải khi set/define this. (this nó đi theo tiếng gọi của function). Nên ai gọi nó thì nó sẽ đi theo người đó.</w:t>
+      </w:r>
+    </w:p>
+    <w:p>
+      <w:pPr>
+        <w:tabs>
+          <w:tab w:val="left" w:pos="3872"/>
+        </w:tabs>
+        <w:rPr>
+          <w:rFonts w:ascii="Tahoma" w:hAnsi="Tahoma" w:cs="Tahoma"/>
+          <w:sz w:val="24"/>
+          <w:szCs w:val="24"/>
+          <w:u w:val="single"/>
+        </w:rPr>
+      </w:pPr>
+      <w:r>
+        <w:rPr>
+          <w:rFonts w:ascii="Tahoma" w:hAnsi="Tahoma" w:cs="Tahoma"/>
+          <w:sz w:val="24"/>
+          <w:szCs w:val="24"/>
+          <w:u w:val="single"/>
+        </w:rPr>
+        <w:t>Trong Literal Object</w:t>
+      </w:r>
+    </w:p>
+    <w:p>
+      <w:pPr>
+        <w:shd w:val="clear" w:color="auto" w:fill="1E1E1E"/>
+        <w:spacing w:after="0" w:line="285" w:lineRule="atLeast"/>
+        <w:rPr>
+          <w:rFonts w:ascii="Consolas" w:eastAsia="Times New Roman" w:hAnsi="Consolas" w:cs="Times New Roman"/>
+          <w:color w:val="D4D4D4"/>
+          <w:sz w:val="21"/>
+          <w:szCs w:val="21"/>
+        </w:rPr>
+      </w:pPr>
+      <w:r>
+        <w:rPr>
+          <w:rFonts w:ascii="Consolas" w:eastAsia="Times New Roman" w:hAnsi="Consolas" w:cs="Times New Roman"/>
+          <w:color w:val="569CD6"/>
+          <w:sz w:val="21"/>
+          <w:szCs w:val="21"/>
+        </w:rPr>
+        <w:t>const</w:t>
+      </w:r>
+      <w:r>
+        <w:rPr>
+          <w:rFonts w:ascii="Consolas" w:eastAsia="Times New Roman" w:hAnsi="Consolas" w:cs="Times New Roman"/>
+          <w:color w:val="D4D4D4"/>
+          <w:sz w:val="21"/>
+          <w:szCs w:val="21"/>
+        </w:rPr>
+        <w:t> </w:t>
+      </w:r>
+      <w:r>
+        <w:rPr>
+          <w:rFonts w:ascii="Consolas" w:eastAsia="Times New Roman" w:hAnsi="Consolas" w:cs="Times New Roman"/>
+          <w:color w:val="4FC1FF"/>
+          <w:sz w:val="21"/>
+          <w:szCs w:val="21"/>
+        </w:rPr>
+        <w:t>c</w:t>
+      </w:r>
+      <w:r>
+        <w:rPr>
+          <w:rFonts w:ascii="Consolas" w:eastAsia="Times New Roman" w:hAnsi="Consolas" w:cs="Times New Roman"/>
+          <w:color w:val="D4D4D4"/>
+          <w:sz w:val="21"/>
+          <w:szCs w:val="21"/>
+        </w:rPr>
+        <w:t> = {</w:t>
+      </w:r>
+    </w:p>
+    <w:p>
+      <w:pPr>
+        <w:shd w:val="clear" w:color="auto" w:fill="1E1E1E"/>
+        <w:spacing w:after="0" w:line="285" w:lineRule="atLeast"/>
+        <w:rPr>
+          <w:rFonts w:ascii="Consolas" w:eastAsia="Times New Roman" w:hAnsi="Consolas" w:cs="Times New Roman"/>
+          <w:color w:val="D4D4D4"/>
+          <w:sz w:val="21"/>
+          <w:szCs w:val="21"/>
+        </w:rPr>
+      </w:pPr>
+      <w:r>
+        <w:rPr>
+          <w:rFonts w:ascii="Consolas" w:eastAsia="Times New Roman" w:hAnsi="Consolas" w:cs="Times New Roman"/>
+          <w:color w:val="D4D4D4"/>
+          <w:sz w:val="21"/>
+          <w:szCs w:val="21"/>
+        </w:rPr>
+        <w:t>        </w:t>
+      </w:r>
+      <w:r>
+        <w:rPr>
+          <w:rFonts w:ascii="Consolas" w:eastAsia="Times New Roman" w:hAnsi="Consolas" w:cs="Times New Roman"/>
+          <w:color w:val="9CDCFE"/>
+          <w:sz w:val="21"/>
+          <w:szCs w:val="21"/>
+        </w:rPr>
+        <w:t>name:</w:t>
+      </w:r>
+      <w:r>
+        <w:rPr>
+          <w:rFonts w:ascii="Consolas" w:eastAsia="Times New Roman" w:hAnsi="Consolas" w:cs="Times New Roman"/>
+          <w:color w:val="D4D4D4"/>
+          <w:sz w:val="21"/>
+          <w:szCs w:val="21"/>
+        </w:rPr>
+        <w:t> </w:t>
+      </w:r>
+      <w:r>
+        <w:rPr>
+          <w:rFonts w:ascii="Consolas" w:eastAsia="Times New Roman" w:hAnsi="Consolas" w:cs="Times New Roman"/>
+          <w:color w:val="CE9178"/>
+          <w:sz w:val="21"/>
+          <w:szCs w:val="21"/>
+        </w:rPr>
+        <w:t>'c'</w:t>
+      </w:r>
+      <w:r>
+        <w:rPr>
+          <w:rFonts w:ascii="Consolas" w:eastAsia="Times New Roman" w:hAnsi="Consolas" w:cs="Times New Roman"/>
+          <w:color w:val="D4D4D4"/>
+          <w:sz w:val="21"/>
+          <w:szCs w:val="21"/>
+        </w:rPr>
+        <w:t>,</w:t>
+      </w:r>
+    </w:p>
+    <w:p>
+      <w:pPr>
+        <w:shd w:val="clear" w:color="auto" w:fill="1E1E1E"/>
+        <w:spacing w:after="0" w:line="285" w:lineRule="atLeast"/>
+        <w:rPr>
+          <w:rFonts w:ascii="Consolas" w:eastAsia="Times New Roman" w:hAnsi="Consolas" w:cs="Times New Roman"/>
+          <w:color w:val="D4D4D4"/>
+          <w:sz w:val="21"/>
+          <w:szCs w:val="21"/>
+        </w:rPr>
+      </w:pPr>
+      <w:r>
+        <w:rPr>
+          <w:rFonts w:ascii="Consolas" w:eastAsia="Times New Roman" w:hAnsi="Consolas" w:cs="Times New Roman"/>
+          <w:color w:val="D4D4D4"/>
+          <w:sz w:val="21"/>
+          <w:szCs w:val="21"/>
+        </w:rPr>
+        <w:t>        </w:t>
+      </w:r>
+      <w:r>
+        <w:rPr>
+          <w:rFonts w:ascii="Consolas" w:eastAsia="Times New Roman" w:hAnsi="Consolas" w:cs="Times New Roman"/>
+          <w:color w:val="DCDCAA"/>
+          <w:sz w:val="21"/>
+          <w:szCs w:val="21"/>
+        </w:rPr>
+        <w:t>go</w:t>
+      </w:r>
+      <w:r>
+        <w:rPr>
+          <w:rFonts w:ascii="Consolas" w:eastAsia="Times New Roman" w:hAnsi="Consolas" w:cs="Times New Roman"/>
+          <w:color w:val="9CDCFE"/>
+          <w:sz w:val="21"/>
+          <w:szCs w:val="21"/>
+        </w:rPr>
+        <w:t>:</w:t>
+      </w:r>
+      <w:r>
+        <w:rPr>
+          <w:rFonts w:ascii="Consolas" w:eastAsia="Times New Roman" w:hAnsi="Consolas" w:cs="Times New Roman"/>
+          <w:color w:val="D4D4D4"/>
+          <w:sz w:val="21"/>
+          <w:szCs w:val="21"/>
+        </w:rPr>
+        <w:t> </w:t>
+      </w:r>
+      <w:r>
+        <w:rPr>
+          <w:rFonts w:ascii="Consolas" w:eastAsia="Times New Roman" w:hAnsi="Consolas" w:cs="Times New Roman"/>
+          <w:color w:val="569CD6"/>
+          <w:sz w:val="21"/>
+          <w:szCs w:val="21"/>
+        </w:rPr>
+        <w:t>function</w:t>
+      </w:r>
+      <w:r>
+        <w:rPr>
+          <w:rFonts w:ascii="Consolas" w:eastAsia="Times New Roman" w:hAnsi="Consolas" w:cs="Times New Roman"/>
+          <w:color w:val="D4D4D4"/>
+          <w:sz w:val="21"/>
+          <w:szCs w:val="21"/>
+        </w:rPr>
+        <w:t> () {</w:t>
+      </w:r>
+    </w:p>
+    <w:p>
+      <w:pPr>
+        <w:shd w:val="clear" w:color="auto" w:fill="1E1E1E"/>
+        <w:spacing w:after="0" w:line="285" w:lineRule="atLeast"/>
+        <w:rPr>
+          <w:rFonts w:ascii="Consolas" w:eastAsia="Times New Roman" w:hAnsi="Consolas" w:cs="Times New Roman"/>
+          <w:color w:val="D4D4D4"/>
+          <w:sz w:val="21"/>
+          <w:szCs w:val="21"/>
+        </w:rPr>
+      </w:pPr>
+      <w:r>
+        <w:rPr>
+          <w:rFonts w:ascii="Consolas" w:eastAsia="Times New Roman" w:hAnsi="Consolas" w:cs="Times New Roman"/>
+          <w:color w:val="D4D4D4"/>
+          <w:sz w:val="21"/>
+          <w:szCs w:val="21"/>
+        </w:rPr>
+        <w:t>            </w:t>
+      </w:r>
+      <w:r>
+        <w:rPr>
+          <w:rFonts w:ascii="Consolas" w:eastAsia="Times New Roman" w:hAnsi="Consolas" w:cs="Times New Roman"/>
+          <w:color w:val="9CDCFE"/>
+          <w:sz w:val="21"/>
+          <w:szCs w:val="21"/>
+        </w:rPr>
+        <w:t>console</w:t>
+      </w:r>
+      <w:r>
+        <w:rPr>
+          <w:rFonts w:ascii="Consolas" w:eastAsia="Times New Roman" w:hAnsi="Consolas" w:cs="Times New Roman"/>
+          <w:color w:val="D4D4D4"/>
+          <w:sz w:val="21"/>
+          <w:szCs w:val="21"/>
+        </w:rPr>
+        <w:t>.</w:t>
+      </w:r>
+      <w:r>
+        <w:rPr>
+          <w:rFonts w:ascii="Consolas" w:eastAsia="Times New Roman" w:hAnsi="Consolas" w:cs="Times New Roman"/>
+          <w:color w:val="DCDCAA"/>
+          <w:sz w:val="21"/>
+          <w:szCs w:val="21"/>
+        </w:rPr>
+        <w:t>log</w:t>
+      </w:r>
+      <w:r>
+        <w:rPr>
+          <w:rFonts w:ascii="Consolas" w:eastAsia="Times New Roman" w:hAnsi="Consolas" w:cs="Times New Roman"/>
+          <w:color w:val="D4D4D4"/>
+          <w:sz w:val="21"/>
+          <w:szCs w:val="21"/>
+        </w:rPr>
+        <w:t>(</w:t>
+      </w:r>
+      <w:r>
+        <w:rPr>
+          <w:rFonts w:ascii="Consolas" w:eastAsia="Times New Roman" w:hAnsi="Consolas" w:cs="Times New Roman"/>
+          <w:color w:val="569CD6"/>
+          <w:sz w:val="21"/>
+          <w:szCs w:val="21"/>
+        </w:rPr>
+        <w:t>this</w:t>
+      </w:r>
+      <w:r>
+        <w:rPr>
+          <w:rFonts w:ascii="Consolas" w:eastAsia="Times New Roman" w:hAnsi="Consolas" w:cs="Times New Roman"/>
+          <w:color w:val="D4D4D4"/>
+          <w:sz w:val="21"/>
+          <w:szCs w:val="21"/>
+        </w:rPr>
+        <w:t>)</w:t>
+      </w:r>
+    </w:p>
+    <w:p>
+      <w:pPr>
+        <w:shd w:val="clear" w:color="auto" w:fill="1E1E1E"/>
+        <w:spacing w:after="0" w:line="285" w:lineRule="atLeast"/>
+        <w:rPr>
+          <w:rFonts w:ascii="Consolas" w:eastAsia="Times New Roman" w:hAnsi="Consolas" w:cs="Times New Roman"/>
+          <w:color w:val="D4D4D4"/>
+          <w:sz w:val="21"/>
+          <w:szCs w:val="21"/>
+        </w:rPr>
+      </w:pPr>
+      <w:r>
+        <w:rPr>
+          <w:rFonts w:ascii="Consolas" w:eastAsia="Times New Roman" w:hAnsi="Consolas" w:cs="Times New Roman"/>
+          <w:color w:val="D4D4D4"/>
+          <w:sz w:val="21"/>
+          <w:szCs w:val="21"/>
+        </w:rPr>
+        <w:t>        }</w:t>
+      </w:r>
+      <w:r>
+        <w:rPr>
+          <w:rFonts w:ascii="Consolas" w:eastAsia="Times New Roman" w:hAnsi="Consolas" w:cs="Times New Roman"/>
+          <w:color w:val="D4D4D4"/>
+          <w:sz w:val="21"/>
+          <w:szCs w:val="21"/>
+        </w:rPr>
+        <w:t>,</w:t>
+      </w:r>
+    </w:p>
+    <w:p>
+      <w:pPr>
+        <w:shd w:val="clear" w:color="auto" w:fill="1E1E1E"/>
+        <w:spacing w:after="0" w:line="285" w:lineRule="atLeast"/>
+        <w:rPr>
+          <w:rFonts w:ascii="Consolas" w:eastAsia="Times New Roman" w:hAnsi="Consolas" w:cs="Times New Roman"/>
+          <w:color w:val="D4D4D4"/>
+          <w:sz w:val="21"/>
+          <w:szCs w:val="21"/>
+        </w:rPr>
+      </w:pPr>
+      <w:r>
+        <w:rPr>
+          <w:rFonts w:ascii="Consolas" w:eastAsia="Times New Roman" w:hAnsi="Consolas" w:cs="Times New Roman"/>
+          <w:color w:val="D4D4D4"/>
+          <w:sz w:val="21"/>
+          <w:szCs w:val="21"/>
+        </w:rPr>
+        <w:tab/>
+      </w:r>
+    </w:p>
+    <w:p>
+      <w:pPr>
+        <w:shd w:val="clear" w:color="auto" w:fill="1E1E1E"/>
+        <w:spacing w:after="0" w:line="285" w:lineRule="atLeast"/>
+        <w:rPr>
+          <w:rFonts w:ascii="Consolas" w:eastAsia="Times New Roman" w:hAnsi="Consolas" w:cs="Times New Roman"/>
+          <w:color w:val="D4D4D4"/>
+          <w:sz w:val="21"/>
+          <w:szCs w:val="21"/>
+        </w:rPr>
+      </w:pPr>
+      <w:r>
+        <w:rPr>
+          <w:rFonts w:ascii="Consolas" w:eastAsia="Times New Roman" w:hAnsi="Consolas" w:cs="Times New Roman"/>
+          <w:color w:val="D4D4D4"/>
+          <w:sz w:val="21"/>
+          <w:szCs w:val="21"/>
+        </w:rPr>
+        <w:t>    }</w:t>
+      </w:r>
+    </w:p>
+    <w:p>
+      <w:pPr>
+        <w:shd w:val="clear" w:color="auto" w:fill="1E1E1E"/>
+        <w:spacing w:after="0" w:line="285" w:lineRule="atLeast"/>
+        <w:rPr>
+          <w:rFonts w:ascii="Consolas" w:eastAsia="Times New Roman" w:hAnsi="Consolas" w:cs="Times New Roman"/>
+          <w:color w:val="D4D4D4"/>
+          <w:sz w:val="21"/>
+          <w:szCs w:val="21"/>
+        </w:rPr>
+      </w:pPr>
+      <w:r>
+        <w:rPr>
+          <w:rFonts w:ascii="Consolas" w:eastAsia="Times New Roman" w:hAnsi="Consolas" w:cs="Times New Roman"/>
+          <w:color w:val="D4D4D4"/>
+          <w:sz w:val="21"/>
+          <w:szCs w:val="21"/>
+        </w:rPr>
+        <w:t>    </w:t>
+      </w:r>
+      <w:r>
+        <w:rPr>
+          <w:rFonts w:ascii="Consolas" w:eastAsia="Times New Roman" w:hAnsi="Consolas" w:cs="Times New Roman"/>
+          <w:color w:val="4FC1FF"/>
+          <w:sz w:val="21"/>
+          <w:szCs w:val="21"/>
+        </w:rPr>
+        <w:t>c</w:t>
+      </w:r>
+      <w:r>
+        <w:rPr>
+          <w:rFonts w:ascii="Consolas" w:eastAsia="Times New Roman" w:hAnsi="Consolas" w:cs="Times New Roman"/>
+          <w:color w:val="D4D4D4"/>
+          <w:sz w:val="21"/>
+          <w:szCs w:val="21"/>
+        </w:rPr>
+        <w:t>.</w:t>
+      </w:r>
+      <w:r>
+        <w:rPr>
+          <w:rFonts w:ascii="Consolas" w:eastAsia="Times New Roman" w:hAnsi="Consolas" w:cs="Times New Roman"/>
+          <w:color w:val="DCDCAA"/>
+          <w:sz w:val="21"/>
+          <w:szCs w:val="21"/>
+        </w:rPr>
+        <w:t>go</w:t>
+      </w:r>
+      <w:r>
+        <w:rPr>
+          <w:rFonts w:ascii="Consolas" w:eastAsia="Times New Roman" w:hAnsi="Consolas" w:cs="Times New Roman"/>
+          <w:color w:val="D4D4D4"/>
+          <w:sz w:val="21"/>
+          <w:szCs w:val="21"/>
+        </w:rPr>
+        <w:t>()</w:t>
+      </w:r>
+    </w:p>
+    <w:p>
+      <w:pPr>
+        <w:tabs>
+          <w:tab w:val="left" w:pos="3872"/>
+        </w:tabs>
+        <w:rPr>
+          <w:rFonts w:ascii="Tahoma" w:hAnsi="Tahoma" w:cs="Tahoma"/>
+          <w:sz w:val="24"/>
+          <w:szCs w:val="24"/>
+        </w:rPr>
+      </w:pPr>
+      <w:r>
+        <w:rPr>
+          <w:rFonts w:ascii="Tahoma" w:hAnsi="Tahoma" w:cs="Tahoma"/>
+          <w:sz w:val="24"/>
+          <w:szCs w:val="24"/>
+        </w:rPr>
+        <w:t xml:space="preserve">khởi tạo 1 const c và gọi: c.go() thì </w:t>
+      </w:r>
+      <w:r>
+        <w:rPr>
+          <w:rFonts w:ascii="Tahoma" w:hAnsi="Tahoma" w:cs="Tahoma"/>
+          <w:b/>
+          <w:sz w:val="24"/>
+          <w:szCs w:val="24"/>
+        </w:rPr>
+        <w:t>this</w:t>
+      </w:r>
+      <w:r>
+        <w:rPr>
+          <w:rFonts w:ascii="Tahoma" w:hAnsi="Tahoma" w:cs="Tahoma"/>
+          <w:sz w:val="24"/>
+          <w:szCs w:val="24"/>
+        </w:rPr>
+        <w:t xml:space="preserve"> sẽ đi theo c</w:t>
+      </w:r>
+    </w:p>
+    <w:p>
+      <w:pPr>
+        <w:shd w:val="clear" w:color="auto" w:fill="1E1E1E"/>
+        <w:spacing w:after="0" w:line="285" w:lineRule="atLeast"/>
+        <w:rPr>
+          <w:rFonts w:ascii="Consolas" w:eastAsia="Times New Roman" w:hAnsi="Consolas" w:cs="Times New Roman"/>
+          <w:color w:val="D4D4D4"/>
+          <w:sz w:val="21"/>
+          <w:szCs w:val="21"/>
+        </w:rPr>
+      </w:pPr>
+      <w:r>
+        <w:rPr>
+          <w:rFonts w:ascii="Consolas" w:eastAsia="Times New Roman" w:hAnsi="Consolas" w:cs="Times New Roman"/>
+          <w:color w:val="D4D4D4"/>
+          <w:sz w:val="21"/>
+          <w:szCs w:val="21"/>
+        </w:rPr>
+        <w:t> </w:t>
+      </w:r>
+      <w:r>
+        <w:rPr>
+          <w:rFonts w:ascii="Consolas" w:eastAsia="Times New Roman" w:hAnsi="Consolas" w:cs="Times New Roman"/>
+          <w:color w:val="569CD6"/>
+          <w:sz w:val="21"/>
+          <w:szCs w:val="21"/>
+        </w:rPr>
+        <w:t>let</w:t>
+      </w:r>
+      <w:r>
+        <w:rPr>
+          <w:rFonts w:ascii="Consolas" w:eastAsia="Times New Roman" w:hAnsi="Consolas" w:cs="Times New Roman"/>
+          <w:color w:val="D4D4D4"/>
+          <w:sz w:val="21"/>
+          <w:szCs w:val="21"/>
+        </w:rPr>
+        <w:t> { </w:t>
+      </w:r>
+      <w:r>
+        <w:rPr>
+          <w:rFonts w:ascii="Consolas" w:eastAsia="Times New Roman" w:hAnsi="Consolas" w:cs="Times New Roman"/>
+          <w:color w:val="9CDCFE"/>
+          <w:sz w:val="21"/>
+          <w:szCs w:val="21"/>
+        </w:rPr>
+        <w:t>go</w:t>
+      </w:r>
+      <w:r>
+        <w:rPr>
+          <w:rFonts w:ascii="Consolas" w:eastAsia="Times New Roman" w:hAnsi="Consolas" w:cs="Times New Roman"/>
+          <w:color w:val="D4D4D4"/>
+          <w:sz w:val="21"/>
+          <w:szCs w:val="21"/>
+        </w:rPr>
+        <w:t>, </w:t>
+      </w:r>
+      <w:r>
+        <w:rPr>
+          <w:rFonts w:ascii="Consolas" w:eastAsia="Times New Roman" w:hAnsi="Consolas" w:cs="Times New Roman"/>
+          <w:color w:val="9CDCFE"/>
+          <w:sz w:val="21"/>
+          <w:szCs w:val="21"/>
+        </w:rPr>
+        <w:t>name</w:t>
+      </w:r>
+      <w:r>
+        <w:rPr>
+          <w:rFonts w:ascii="Consolas" w:eastAsia="Times New Roman" w:hAnsi="Consolas" w:cs="Times New Roman"/>
+          <w:color w:val="D4D4D4"/>
+          <w:sz w:val="21"/>
+          <w:szCs w:val="21"/>
+        </w:rPr>
+        <w:t> } = </w:t>
+      </w:r>
+      <w:r>
+        <w:rPr>
+          <w:rFonts w:ascii="Consolas" w:eastAsia="Times New Roman" w:hAnsi="Consolas" w:cs="Times New Roman"/>
+          <w:color w:val="4FC1FF"/>
+          <w:sz w:val="21"/>
+          <w:szCs w:val="21"/>
+        </w:rPr>
+        <w:t>c</w:t>
+      </w:r>
+    </w:p>
+    <w:p>
+      <w:pPr>
+        <w:shd w:val="clear" w:color="auto" w:fill="1E1E1E"/>
+        <w:spacing w:after="0" w:line="285" w:lineRule="atLeast"/>
+        <w:rPr>
+          <w:rFonts w:ascii="Consolas" w:eastAsia="Times New Roman" w:hAnsi="Consolas" w:cs="Times New Roman"/>
+          <w:color w:val="D4D4D4"/>
+          <w:sz w:val="21"/>
+          <w:szCs w:val="21"/>
+        </w:rPr>
+      </w:pPr>
+      <w:r>
+        <w:rPr>
+          <w:rFonts w:ascii="Consolas" w:eastAsia="Times New Roman" w:hAnsi="Consolas" w:cs="Times New Roman"/>
+          <w:color w:val="D4D4D4"/>
+          <w:sz w:val="21"/>
+          <w:szCs w:val="21"/>
+        </w:rPr>
+        <w:t>    </w:t>
+      </w:r>
+      <w:r>
+        <w:rPr>
+          <w:rFonts w:ascii="Consolas" w:eastAsia="Times New Roman" w:hAnsi="Consolas" w:cs="Times New Roman"/>
+          <w:color w:val="DCDCAA"/>
+          <w:sz w:val="21"/>
+          <w:szCs w:val="21"/>
+        </w:rPr>
+        <w:t>go</w:t>
+      </w:r>
+      <w:r>
+        <w:rPr>
+          <w:rFonts w:ascii="Consolas" w:eastAsia="Times New Roman" w:hAnsi="Consolas" w:cs="Times New Roman"/>
+          <w:color w:val="D4D4D4"/>
+          <w:sz w:val="21"/>
+          <w:szCs w:val="21"/>
+        </w:rPr>
+        <w:t>()</w:t>
+      </w:r>
+    </w:p>
+    <w:p>
+      <w:pPr>
+        <w:tabs>
+          <w:tab w:val="left" w:pos="3872"/>
+        </w:tabs>
+        <w:rPr>
+          <w:rFonts w:ascii="Tahoma" w:hAnsi="Tahoma" w:cs="Tahoma"/>
+          <w:sz w:val="24"/>
+          <w:szCs w:val="24"/>
+        </w:rPr>
+      </w:pPr>
+      <w:r>
+        <w:rPr>
+          <w:rFonts w:ascii="Tahoma" w:hAnsi="Tahoma" w:cs="Tahoma"/>
+          <w:sz w:val="24"/>
+          <w:szCs w:val="24"/>
+        </w:rPr>
+        <w:t>còn cách trên là dùng destructuring để lấy các properties và methods trong c ra. Cách này giúp gọn code hơn nhưng có vấn đề:</w:t>
+      </w:r>
+    </w:p>
+    <w:p>
+      <w:pPr>
+        <w:tabs>
+          <w:tab w:val="left" w:pos="3872"/>
+        </w:tabs>
+        <w:rPr>
+          <w:rFonts w:ascii="Tahoma" w:hAnsi="Tahoma" w:cs="Tahoma"/>
+          <w:sz w:val="24"/>
+          <w:szCs w:val="24"/>
+        </w:rPr>
+      </w:pPr>
+      <w:r>
+        <w:rPr>
+          <w:rFonts w:ascii="Tahoma" w:hAnsi="Tahoma" w:cs="Tahoma"/>
+          <w:sz w:val="24"/>
+          <w:szCs w:val="24"/>
+        </w:rPr>
+        <w:t>property name vẫn là của c (ok)</w:t>
+      </w:r>
+    </w:p>
+    <w:p>
+      <w:pPr>
+        <w:tabs>
+          <w:tab w:val="left" w:pos="3872"/>
+        </w:tabs>
+        <w:rPr>
+          <w:rFonts w:ascii="Tahoma" w:hAnsi="Tahoma" w:cs="Tahoma"/>
+          <w:sz w:val="24"/>
+          <w:szCs w:val="24"/>
+        </w:rPr>
+      </w:pPr>
+      <w:r>
+        <w:rPr>
+          <w:rFonts w:ascii="Tahoma" w:hAnsi="Tahoma" w:cs="Tahoma"/>
+          <w:sz w:val="24"/>
+          <w:szCs w:val="24"/>
+        </w:rPr>
+        <w:t>method go vẫn trỏ đến c, nhưng rõ ràng khi ta gọi go() thì go() nó được Window object gọi (vì ko có . ở trước nên mặc định là Window) (failed)</w:t>
+      </w:r>
+    </w:p>
+    <w:p>
+      <w:pPr>
+        <w:tabs>
+          <w:tab w:val="left" w:pos="3872"/>
+        </w:tabs>
+        <w:rPr>
+          <w:rFonts w:ascii="Tahoma" w:hAnsi="Tahoma" w:cs="Tahoma"/>
+          <w:sz w:val="24"/>
+          <w:szCs w:val="24"/>
+        </w:rPr>
+      </w:pPr>
+      <w:r>
+        <w:rPr>
+          <w:rFonts w:ascii="Tahoma" w:hAnsi="Tahoma" w:cs="Tahoma"/>
+          <w:sz w:val="24"/>
+          <w:szCs w:val="24"/>
+        </w:rPr>
+        <w:t xml:space="preserve">=&gt; ko nên dùng </w:t>
+      </w:r>
+      <w:r>
+        <w:rPr>
+          <w:rFonts w:ascii="Tahoma" w:hAnsi="Tahoma" w:cs="Tahoma"/>
+          <w:sz w:val="24"/>
+          <w:szCs w:val="24"/>
+        </w:rPr>
+        <w:t>destructuring</w:t>
+      </w:r>
+      <w:r>
+        <w:rPr>
+          <w:rFonts w:ascii="Tahoma" w:hAnsi="Tahoma" w:cs="Tahoma"/>
+          <w:sz w:val="24"/>
+          <w:szCs w:val="24"/>
+        </w:rPr>
+        <w:t xml:space="preserve"> với methods. </w:t>
+      </w:r>
+    </w:p>
+    <w:p>
+      <w:pPr>
+        <w:shd w:val="clear" w:color="auto" w:fill="1E1E1E"/>
+        <w:spacing w:after="0" w:line="285" w:lineRule="atLeast"/>
+        <w:rPr>
+          <w:rFonts w:ascii="Consolas" w:eastAsia="Times New Roman" w:hAnsi="Consolas" w:cs="Times New Roman"/>
+          <w:color w:val="D4D4D4"/>
+          <w:sz w:val="21"/>
+          <w:szCs w:val="21"/>
+        </w:rPr>
+      </w:pPr>
+      <w:r>
+        <w:rPr>
+          <w:rFonts w:ascii="Consolas" w:eastAsia="Times New Roman" w:hAnsi="Consolas" w:cs="Times New Roman"/>
+          <w:color w:val="D4D4D4"/>
+          <w:sz w:val="21"/>
+          <w:szCs w:val="21"/>
+        </w:rPr>
+        <w:t> </w:t>
+      </w:r>
+      <w:r>
+        <w:rPr>
+          <w:rFonts w:ascii="Consolas" w:eastAsia="Times New Roman" w:hAnsi="Consolas" w:cs="Times New Roman"/>
+          <w:color w:val="569CD6"/>
+          <w:sz w:val="21"/>
+          <w:szCs w:val="21"/>
+        </w:rPr>
+        <w:t>const</w:t>
+      </w:r>
+      <w:r>
+        <w:rPr>
+          <w:rFonts w:ascii="Consolas" w:eastAsia="Times New Roman" w:hAnsi="Consolas" w:cs="Times New Roman"/>
+          <w:color w:val="D4D4D4"/>
+          <w:sz w:val="21"/>
+          <w:szCs w:val="21"/>
+        </w:rPr>
+        <w:t> </w:t>
+      </w:r>
+      <w:r>
+        <w:rPr>
+          <w:rFonts w:ascii="Consolas" w:eastAsia="Times New Roman" w:hAnsi="Consolas" w:cs="Times New Roman"/>
+          <w:color w:val="4FC1FF"/>
+          <w:sz w:val="21"/>
+          <w:szCs w:val="21"/>
+        </w:rPr>
+        <w:t>c</w:t>
+      </w:r>
+      <w:r>
+        <w:rPr>
+          <w:rFonts w:ascii="Consolas" w:eastAsia="Times New Roman" w:hAnsi="Consolas" w:cs="Times New Roman"/>
+          <w:color w:val="D4D4D4"/>
+          <w:sz w:val="21"/>
+          <w:szCs w:val="21"/>
+        </w:rPr>
+        <w:t> = {</w:t>
+      </w:r>
+    </w:p>
+    <w:p>
+      <w:pPr>
+        <w:shd w:val="clear" w:color="auto" w:fill="1E1E1E"/>
+        <w:spacing w:after="0" w:line="285" w:lineRule="atLeast"/>
+        <w:rPr>
+          <w:rFonts w:ascii="Consolas" w:eastAsia="Times New Roman" w:hAnsi="Consolas" w:cs="Times New Roman"/>
+          <w:color w:val="D4D4D4"/>
+          <w:sz w:val="21"/>
+          <w:szCs w:val="21"/>
+        </w:rPr>
+      </w:pPr>
+      <w:r>
+        <w:rPr>
+          <w:rFonts w:ascii="Consolas" w:eastAsia="Times New Roman" w:hAnsi="Consolas" w:cs="Times New Roman"/>
+          <w:color w:val="D4D4D4"/>
+          <w:sz w:val="21"/>
+          <w:szCs w:val="21"/>
+        </w:rPr>
+        <w:t>        </w:t>
+      </w:r>
+      <w:r>
+        <w:rPr>
+          <w:rFonts w:ascii="Consolas" w:eastAsia="Times New Roman" w:hAnsi="Consolas" w:cs="Times New Roman"/>
+          <w:color w:val="9CDCFE"/>
+          <w:sz w:val="21"/>
+          <w:szCs w:val="21"/>
+        </w:rPr>
+        <w:t>name:</w:t>
+      </w:r>
+      <w:r>
+        <w:rPr>
+          <w:rFonts w:ascii="Consolas" w:eastAsia="Times New Roman" w:hAnsi="Consolas" w:cs="Times New Roman"/>
+          <w:color w:val="D4D4D4"/>
+          <w:sz w:val="21"/>
+          <w:szCs w:val="21"/>
+        </w:rPr>
+        <w:t> </w:t>
+      </w:r>
+      <w:r>
+        <w:rPr>
+          <w:rFonts w:ascii="Consolas" w:eastAsia="Times New Roman" w:hAnsi="Consolas" w:cs="Times New Roman"/>
+          <w:color w:val="CE9178"/>
+          <w:sz w:val="21"/>
+          <w:szCs w:val="21"/>
+        </w:rPr>
+        <w:t>'c'</w:t>
+      </w:r>
+      <w:r>
+        <w:rPr>
+          <w:rFonts w:ascii="Consolas" w:eastAsia="Times New Roman" w:hAnsi="Consolas" w:cs="Times New Roman"/>
+          <w:color w:val="D4D4D4"/>
+          <w:sz w:val="21"/>
+          <w:szCs w:val="21"/>
+        </w:rPr>
+        <w:t>,</w:t>
+      </w:r>
+    </w:p>
+    <w:p>
+      <w:pPr>
+        <w:shd w:val="clear" w:color="auto" w:fill="1E1E1E"/>
+        <w:spacing w:after="0" w:line="285" w:lineRule="atLeast"/>
+        <w:rPr>
+          <w:rFonts w:ascii="Consolas" w:eastAsia="Times New Roman" w:hAnsi="Consolas" w:cs="Times New Roman"/>
+          <w:color w:val="D4D4D4"/>
+          <w:sz w:val="21"/>
+          <w:szCs w:val="21"/>
+        </w:rPr>
+      </w:pPr>
+      <w:r>
+        <w:rPr>
+          <w:rFonts w:ascii="Consolas" w:eastAsia="Times New Roman" w:hAnsi="Consolas" w:cs="Times New Roman"/>
+          <w:color w:val="D4D4D4"/>
+          <w:sz w:val="21"/>
+          <w:szCs w:val="21"/>
+        </w:rPr>
+        <w:t>        </w:t>
+      </w:r>
+      <w:r>
+        <w:rPr>
+          <w:rFonts w:ascii="Consolas" w:eastAsia="Times New Roman" w:hAnsi="Consolas" w:cs="Times New Roman"/>
+          <w:color w:val="9CDCFE"/>
+          <w:sz w:val="21"/>
+          <w:szCs w:val="21"/>
+        </w:rPr>
+        <w:t>numbers:</w:t>
+      </w:r>
+      <w:r>
+        <w:rPr>
+          <w:rFonts w:ascii="Consolas" w:eastAsia="Times New Roman" w:hAnsi="Consolas" w:cs="Times New Roman"/>
+          <w:color w:val="D4D4D4"/>
+          <w:sz w:val="21"/>
+          <w:szCs w:val="21"/>
+        </w:rPr>
+        <w:t> [</w:t>
+      </w:r>
+      <w:r>
+        <w:rPr>
+          <w:rFonts w:ascii="Consolas" w:eastAsia="Times New Roman" w:hAnsi="Consolas" w:cs="Times New Roman"/>
+          <w:color w:val="B5CEA8"/>
+          <w:sz w:val="21"/>
+          <w:szCs w:val="21"/>
+        </w:rPr>
+        <w:t>1</w:t>
+      </w:r>
+      <w:r>
+        <w:rPr>
+          <w:rFonts w:ascii="Consolas" w:eastAsia="Times New Roman" w:hAnsi="Consolas" w:cs="Times New Roman"/>
+          <w:color w:val="D4D4D4"/>
+          <w:sz w:val="21"/>
+          <w:szCs w:val="21"/>
+        </w:rPr>
+        <w:t>, </w:t>
+      </w:r>
+      <w:r>
+        <w:rPr>
+          <w:rFonts w:ascii="Consolas" w:eastAsia="Times New Roman" w:hAnsi="Consolas" w:cs="Times New Roman"/>
+          <w:color w:val="B5CEA8"/>
+          <w:sz w:val="21"/>
+          <w:szCs w:val="21"/>
+        </w:rPr>
+        <w:t>2</w:t>
+      </w:r>
+      <w:r>
+        <w:rPr>
+          <w:rFonts w:ascii="Consolas" w:eastAsia="Times New Roman" w:hAnsi="Consolas" w:cs="Times New Roman"/>
+          <w:color w:val="D4D4D4"/>
+          <w:sz w:val="21"/>
+          <w:szCs w:val="21"/>
+        </w:rPr>
+        <w:t>, </w:t>
+      </w:r>
+      <w:r>
+        <w:rPr>
+          <w:rFonts w:ascii="Consolas" w:eastAsia="Times New Roman" w:hAnsi="Consolas" w:cs="Times New Roman"/>
+          <w:color w:val="B5CEA8"/>
+          <w:sz w:val="21"/>
+          <w:szCs w:val="21"/>
+        </w:rPr>
+        <w:t>3</w:t>
+      </w:r>
+      <w:r>
+        <w:rPr>
+          <w:rFonts w:ascii="Consolas" w:eastAsia="Times New Roman" w:hAnsi="Consolas" w:cs="Times New Roman"/>
+          <w:color w:val="D4D4D4"/>
+          <w:sz w:val="21"/>
+          <w:szCs w:val="21"/>
+        </w:rPr>
+        <w:t>, </w:t>
+      </w:r>
+      <w:r>
+        <w:rPr>
+          <w:rFonts w:ascii="Consolas" w:eastAsia="Times New Roman" w:hAnsi="Consolas" w:cs="Times New Roman"/>
+          <w:color w:val="B5CEA8"/>
+          <w:sz w:val="21"/>
+          <w:szCs w:val="21"/>
+        </w:rPr>
+        <w:t>4</w:t>
+      </w:r>
+      <w:r>
+        <w:rPr>
+          <w:rFonts w:ascii="Consolas" w:eastAsia="Times New Roman" w:hAnsi="Consolas" w:cs="Times New Roman"/>
+          <w:color w:val="D4D4D4"/>
+          <w:sz w:val="21"/>
+          <w:szCs w:val="21"/>
+        </w:rPr>
+        <w:t>, </w:t>
+      </w:r>
+      <w:r>
+        <w:rPr>
+          <w:rFonts w:ascii="Consolas" w:eastAsia="Times New Roman" w:hAnsi="Consolas" w:cs="Times New Roman"/>
+          <w:color w:val="B5CEA8"/>
+          <w:sz w:val="21"/>
+          <w:szCs w:val="21"/>
+        </w:rPr>
+        <w:t>5</w:t>
+      </w:r>
+      <w:r>
+        <w:rPr>
+          <w:rFonts w:ascii="Consolas" w:eastAsia="Times New Roman" w:hAnsi="Consolas" w:cs="Times New Roman"/>
+          <w:color w:val="D4D4D4"/>
+          <w:sz w:val="21"/>
+          <w:szCs w:val="21"/>
+        </w:rPr>
+        <w:t>],</w:t>
+      </w:r>
+    </w:p>
+    <w:p>
+      <w:pPr>
+        <w:shd w:val="clear" w:color="auto" w:fill="1E1E1E"/>
+        <w:spacing w:line="285" w:lineRule="atLeast"/>
+        <w:rPr>
+          <w:rFonts w:ascii="Consolas" w:eastAsia="Times New Roman" w:hAnsi="Consolas" w:cs="Times New Roman"/>
+          <w:color w:val="D4D4D4"/>
+          <w:sz w:val="21"/>
+          <w:szCs w:val="21"/>
+        </w:rPr>
+      </w:pPr>
+      <w:r>
+        <w:rPr>
+          <w:rFonts w:ascii="Consolas" w:eastAsia="Times New Roman" w:hAnsi="Consolas" w:cs="Times New Roman"/>
+          <w:color w:val="D4D4D4"/>
+          <w:sz w:val="21"/>
+          <w:szCs w:val="21"/>
+        </w:rPr>
+        <w:t>        </w:t>
+      </w:r>
+      <w:r>
+        <w:rPr>
+          <w:rFonts w:ascii="Consolas" w:eastAsia="Times New Roman" w:hAnsi="Consolas" w:cs="Times New Roman"/>
+          <w:color w:val="DCDCAA"/>
+          <w:sz w:val="21"/>
+          <w:szCs w:val="21"/>
+        </w:rPr>
+        <w:t>onCount</w:t>
+      </w:r>
+      <w:r>
+        <w:rPr>
+          <w:rFonts w:ascii="Consolas" w:eastAsia="Times New Roman" w:hAnsi="Consolas" w:cs="Times New Roman"/>
+          <w:color w:val="9CDCFE"/>
+          <w:sz w:val="21"/>
+          <w:szCs w:val="21"/>
+        </w:rPr>
+        <w:t>:</w:t>
+      </w:r>
+      <w:r>
+        <w:rPr>
+          <w:rFonts w:ascii="Consolas" w:eastAsia="Times New Roman" w:hAnsi="Consolas" w:cs="Times New Roman"/>
+          <w:color w:val="D4D4D4"/>
+          <w:sz w:val="21"/>
+          <w:szCs w:val="21"/>
+        </w:rPr>
+        <w:t> </w:t>
+      </w:r>
+      <w:r>
+        <w:rPr>
+          <w:rFonts w:ascii="Consolas" w:eastAsia="Times New Roman" w:hAnsi="Consolas" w:cs="Times New Roman"/>
+          <w:color w:val="569CD6"/>
+          <w:sz w:val="21"/>
+          <w:szCs w:val="21"/>
+        </w:rPr>
+        <w:t>function</w:t>
+      </w:r>
+      <w:r>
+        <w:rPr>
+          <w:rFonts w:ascii="Consolas" w:eastAsia="Times New Roman" w:hAnsi="Consolas" w:cs="Times New Roman"/>
+          <w:color w:val="D4D4D4"/>
+          <w:sz w:val="21"/>
+          <w:szCs w:val="21"/>
+        </w:rPr>
+        <w:t> () {</w:t>
+      </w:r>
+    </w:p>
+    <w:p>
+      <w:pPr>
+        <w:shd w:val="clear" w:color="auto" w:fill="1E1E1E"/>
+        <w:spacing w:after="0" w:line="285" w:lineRule="atLeast"/>
+        <w:rPr>
+          <w:rFonts w:ascii="Consolas" w:eastAsia="Times New Roman" w:hAnsi="Consolas" w:cs="Times New Roman"/>
+          <w:color w:val="D4D4D4"/>
+          <w:sz w:val="21"/>
+          <w:szCs w:val="21"/>
+        </w:rPr>
+      </w:pPr>
+      <w:r>
+        <w:rPr>
+          <w:rFonts w:ascii="Consolas" w:eastAsia="Times New Roman" w:hAnsi="Consolas" w:cs="Times New Roman"/>
+          <w:color w:val="D4D4D4"/>
+          <w:sz w:val="21"/>
+          <w:szCs w:val="21"/>
+        </w:rPr>
+        <w:t>            </w:t>
+      </w:r>
+      <w:r>
+        <w:rPr>
+          <w:rFonts w:ascii="Consolas" w:eastAsia="Times New Roman" w:hAnsi="Consolas" w:cs="Times New Roman"/>
+          <w:color w:val="569CD6"/>
+          <w:sz w:val="21"/>
+          <w:szCs w:val="21"/>
+        </w:rPr>
+        <w:t>this</w:t>
+      </w:r>
+      <w:r>
+        <w:rPr>
+          <w:rFonts w:ascii="Consolas" w:eastAsia="Times New Roman" w:hAnsi="Consolas" w:cs="Times New Roman"/>
+          <w:color w:val="D4D4D4"/>
+          <w:sz w:val="21"/>
+          <w:szCs w:val="21"/>
+        </w:rPr>
+        <w:t>.</w:t>
+      </w:r>
+      <w:r>
+        <w:rPr>
+          <w:rFonts w:ascii="Consolas" w:eastAsia="Times New Roman" w:hAnsi="Consolas" w:cs="Times New Roman"/>
+          <w:color w:val="9CDCFE"/>
+          <w:sz w:val="21"/>
+          <w:szCs w:val="21"/>
+        </w:rPr>
+        <w:t>numbers</w:t>
+      </w:r>
+      <w:r>
+        <w:rPr>
+          <w:rFonts w:ascii="Consolas" w:eastAsia="Times New Roman" w:hAnsi="Consolas" w:cs="Times New Roman"/>
+          <w:color w:val="D4D4D4"/>
+          <w:sz w:val="21"/>
+          <w:szCs w:val="21"/>
+        </w:rPr>
+        <w:t>.</w:t>
+      </w:r>
+      <w:r>
+        <w:rPr>
+          <w:rFonts w:ascii="Consolas" w:eastAsia="Times New Roman" w:hAnsi="Consolas" w:cs="Times New Roman"/>
+          <w:color w:val="DCDCAA"/>
+          <w:sz w:val="21"/>
+          <w:szCs w:val="21"/>
+        </w:rPr>
+        <w:t>forEach</w:t>
+      </w:r>
+      <w:r>
+        <w:rPr>
+          <w:rFonts w:ascii="Consolas" w:eastAsia="Times New Roman" w:hAnsi="Consolas" w:cs="Times New Roman"/>
+          <w:color w:val="D4D4D4"/>
+          <w:sz w:val="21"/>
+          <w:szCs w:val="21"/>
+        </w:rPr>
+        <w:t>(</w:t>
+      </w:r>
+      <w:r>
+        <w:rPr>
+          <w:rFonts w:ascii="Consolas" w:eastAsia="Times New Roman" w:hAnsi="Consolas" w:cs="Times New Roman"/>
+          <w:color w:val="569CD6"/>
+          <w:sz w:val="21"/>
+          <w:szCs w:val="21"/>
+        </w:rPr>
+        <w:t>function</w:t>
+      </w:r>
+      <w:r>
+        <w:rPr>
+          <w:rFonts w:ascii="Consolas" w:eastAsia="Times New Roman" w:hAnsi="Consolas" w:cs="Times New Roman"/>
+          <w:color w:val="D4D4D4"/>
+          <w:sz w:val="21"/>
+          <w:szCs w:val="21"/>
+        </w:rPr>
+        <w:t>(</w:t>
+      </w:r>
+      <w:r>
+        <w:rPr>
+          <w:rFonts w:ascii="Consolas" w:eastAsia="Times New Roman" w:hAnsi="Consolas" w:cs="Times New Roman"/>
+          <w:color w:val="9CDCFE"/>
+          <w:sz w:val="21"/>
+          <w:szCs w:val="21"/>
+        </w:rPr>
+        <w:t>n</w:t>
+      </w:r>
+      <w:r>
+        <w:rPr>
+          <w:rFonts w:ascii="Consolas" w:eastAsia="Times New Roman" w:hAnsi="Consolas" w:cs="Times New Roman"/>
+          <w:color w:val="D4D4D4"/>
+          <w:sz w:val="21"/>
+          <w:szCs w:val="21"/>
+        </w:rPr>
+        <w:t>) {</w:t>
+      </w:r>
+    </w:p>
+    <w:p>
+      <w:pPr>
+        <w:shd w:val="clear" w:color="auto" w:fill="1E1E1E"/>
+        <w:spacing w:after="0" w:line="285" w:lineRule="atLeast"/>
+        <w:rPr>
+          <w:rFonts w:ascii="Consolas" w:eastAsia="Times New Roman" w:hAnsi="Consolas" w:cs="Times New Roman"/>
+          <w:color w:val="D4D4D4"/>
+          <w:sz w:val="21"/>
+          <w:szCs w:val="21"/>
+        </w:rPr>
+      </w:pPr>
+      <w:r>
+        <w:rPr>
+          <w:rFonts w:ascii="Consolas" w:eastAsia="Times New Roman" w:hAnsi="Consolas" w:cs="Times New Roman"/>
+          <w:color w:val="D4D4D4"/>
+          <w:sz w:val="21"/>
+          <w:szCs w:val="21"/>
+        </w:rPr>
+        <w:t>                </w:t>
+      </w:r>
+      <w:r>
+        <w:rPr>
+          <w:rFonts w:ascii="Consolas" w:eastAsia="Times New Roman" w:hAnsi="Consolas" w:cs="Times New Roman"/>
+          <w:color w:val="9CDCFE"/>
+          <w:sz w:val="21"/>
+          <w:szCs w:val="21"/>
+        </w:rPr>
+        <w:t>console</w:t>
+      </w:r>
+      <w:r>
+        <w:rPr>
+          <w:rFonts w:ascii="Consolas" w:eastAsia="Times New Roman" w:hAnsi="Consolas" w:cs="Times New Roman"/>
+          <w:color w:val="D4D4D4"/>
+          <w:sz w:val="21"/>
+          <w:szCs w:val="21"/>
+        </w:rPr>
+        <w:t>.</w:t>
+      </w:r>
+      <w:r>
+        <w:rPr>
+          <w:rFonts w:ascii="Consolas" w:eastAsia="Times New Roman" w:hAnsi="Consolas" w:cs="Times New Roman"/>
+          <w:color w:val="DCDCAA"/>
+          <w:sz w:val="21"/>
+          <w:szCs w:val="21"/>
+        </w:rPr>
+        <w:t>log</w:t>
+      </w:r>
+      <w:r>
+        <w:rPr>
+          <w:rFonts w:ascii="Consolas" w:eastAsia="Times New Roman" w:hAnsi="Consolas" w:cs="Times New Roman"/>
+          <w:color w:val="D4D4D4"/>
+          <w:sz w:val="21"/>
+          <w:szCs w:val="21"/>
+        </w:rPr>
+        <w:t>(</w:t>
+      </w:r>
+      <w:r>
+        <w:rPr>
+          <w:rFonts w:ascii="Consolas" w:eastAsia="Times New Roman" w:hAnsi="Consolas" w:cs="Times New Roman"/>
+          <w:color w:val="569CD6"/>
+          <w:sz w:val="21"/>
+          <w:szCs w:val="21"/>
+        </w:rPr>
+        <w:t>this</w:t>
+      </w:r>
+      <w:r>
+        <w:rPr>
+          <w:rFonts w:ascii="Consolas" w:eastAsia="Times New Roman" w:hAnsi="Consolas" w:cs="Times New Roman"/>
+          <w:color w:val="D4D4D4"/>
+          <w:sz w:val="21"/>
+          <w:szCs w:val="21"/>
+        </w:rPr>
+        <w:t>.</w:t>
+      </w:r>
+      <w:r>
+        <w:rPr>
+          <w:rFonts w:ascii="Consolas" w:eastAsia="Times New Roman" w:hAnsi="Consolas" w:cs="Times New Roman"/>
+          <w:color w:val="9CDCFE"/>
+          <w:sz w:val="21"/>
+          <w:szCs w:val="21"/>
+        </w:rPr>
+        <w:t>name</w:t>
+      </w:r>
+      <w:r>
+        <w:rPr>
+          <w:rFonts w:ascii="Consolas" w:eastAsia="Times New Roman" w:hAnsi="Consolas" w:cs="Times New Roman"/>
+          <w:color w:val="D4D4D4"/>
+          <w:sz w:val="21"/>
+          <w:szCs w:val="21"/>
+        </w:rPr>
+        <w:t> + </w:t>
+      </w:r>
+      <w:r>
+        <w:rPr>
+          <w:rFonts w:ascii="Consolas" w:eastAsia="Times New Roman" w:hAnsi="Consolas" w:cs="Times New Roman"/>
+          <w:color w:val="CE9178"/>
+          <w:sz w:val="21"/>
+          <w:szCs w:val="21"/>
+        </w:rPr>
+        <w:t>' - '</w:t>
+      </w:r>
+      <w:r>
+        <w:rPr>
+          <w:rFonts w:ascii="Consolas" w:eastAsia="Times New Roman" w:hAnsi="Consolas" w:cs="Times New Roman"/>
+          <w:color w:val="D4D4D4"/>
+          <w:sz w:val="21"/>
+          <w:szCs w:val="21"/>
+        </w:rPr>
+        <w:t> + </w:t>
+      </w:r>
+      <w:r>
+        <w:rPr>
+          <w:rFonts w:ascii="Consolas" w:eastAsia="Times New Roman" w:hAnsi="Consolas" w:cs="Times New Roman"/>
+          <w:color w:val="9CDCFE"/>
+          <w:sz w:val="21"/>
+          <w:szCs w:val="21"/>
+        </w:rPr>
+        <w:t>n</w:t>
+      </w:r>
+      <w:r>
+        <w:rPr>
+          <w:rFonts w:ascii="Consolas" w:eastAsia="Times New Roman" w:hAnsi="Consolas" w:cs="Times New Roman"/>
+          <w:color w:val="D4D4D4"/>
+          <w:sz w:val="21"/>
+          <w:szCs w:val="21"/>
+        </w:rPr>
+        <w:t>)</w:t>
+      </w:r>
+    </w:p>
+    <w:p>
+      <w:pPr>
+        <w:shd w:val="clear" w:color="auto" w:fill="1E1E1E"/>
+        <w:spacing w:after="0" w:line="285" w:lineRule="atLeast"/>
+        <w:rPr>
+          <w:rFonts w:ascii="Consolas" w:eastAsia="Times New Roman" w:hAnsi="Consolas" w:cs="Times New Roman"/>
+          <w:color w:val="D4D4D4"/>
+          <w:sz w:val="21"/>
+          <w:szCs w:val="21"/>
+        </w:rPr>
+      </w:pPr>
+      <w:r>
+        <w:rPr>
+          <w:rFonts w:ascii="Consolas" w:eastAsia="Times New Roman" w:hAnsi="Consolas" w:cs="Times New Roman"/>
+          <w:color w:val="D4D4D4"/>
+          <w:sz w:val="21"/>
+          <w:szCs w:val="21"/>
+        </w:rPr>
+        <w:t>            })</w:t>
+      </w:r>
+    </w:p>
+    <w:p>
+      <w:pPr>
+        <w:shd w:val="clear" w:color="auto" w:fill="1E1E1E"/>
+        <w:spacing w:after="0" w:line="285" w:lineRule="atLeast"/>
+        <w:rPr>
+          <w:rFonts w:ascii="Consolas" w:eastAsia="Times New Roman" w:hAnsi="Consolas" w:cs="Times New Roman"/>
+          <w:color w:val="D4D4D4"/>
+          <w:sz w:val="21"/>
+          <w:szCs w:val="21"/>
+        </w:rPr>
+      </w:pPr>
+      <w:r>
+        <w:rPr>
+          <w:rFonts w:ascii="Consolas" w:eastAsia="Times New Roman" w:hAnsi="Consolas" w:cs="Times New Roman"/>
+          <w:color w:val="D4D4D4"/>
+          <w:sz w:val="21"/>
+          <w:szCs w:val="21"/>
+        </w:rPr>
+        <w:t>        }</w:t>
+      </w:r>
+    </w:p>
+    <w:p>
+      <w:pPr>
+        <w:shd w:val="clear" w:color="auto" w:fill="1E1E1E"/>
+        <w:spacing w:after="0" w:line="285" w:lineRule="atLeast"/>
+        <w:rPr>
+          <w:rFonts w:ascii="Consolas" w:eastAsia="Times New Roman" w:hAnsi="Consolas" w:cs="Times New Roman"/>
+          <w:color w:val="D4D4D4"/>
+          <w:sz w:val="21"/>
+          <w:szCs w:val="21"/>
+        </w:rPr>
+      </w:pPr>
+      <w:r>
+        <w:rPr>
+          <w:rFonts w:ascii="Consolas" w:eastAsia="Times New Roman" w:hAnsi="Consolas" w:cs="Times New Roman"/>
+          <w:color w:val="D4D4D4"/>
+          <w:sz w:val="21"/>
+          <w:szCs w:val="21"/>
+        </w:rPr>
+        <w:t>    }</w:t>
+      </w:r>
+    </w:p>
+    <w:p>
+      <w:pPr>
+        <w:shd w:val="clear" w:color="auto" w:fill="1E1E1E"/>
+        <w:spacing w:after="0" w:line="285" w:lineRule="atLeast"/>
+        <w:rPr>
+          <w:rFonts w:ascii="Consolas" w:eastAsia="Times New Roman" w:hAnsi="Consolas" w:cs="Times New Roman"/>
+          <w:color w:val="D4D4D4"/>
+          <w:sz w:val="21"/>
+          <w:szCs w:val="21"/>
+        </w:rPr>
+      </w:pPr>
+      <w:r>
+        <w:rPr>
+          <w:rFonts w:ascii="Consolas" w:eastAsia="Times New Roman" w:hAnsi="Consolas" w:cs="Times New Roman"/>
+          <w:color w:val="4FC1FF"/>
+          <w:sz w:val="21"/>
+          <w:szCs w:val="21"/>
+        </w:rPr>
+        <w:lastRenderedPageBreak/>
+        <w:t>c</w:t>
+      </w:r>
+      <w:r>
+        <w:rPr>
+          <w:rFonts w:ascii="Consolas" w:eastAsia="Times New Roman" w:hAnsi="Consolas" w:cs="Times New Roman"/>
+          <w:color w:val="D4D4D4"/>
+          <w:sz w:val="21"/>
+          <w:szCs w:val="21"/>
+        </w:rPr>
+        <w:t>.</w:t>
+      </w:r>
+      <w:r>
+        <w:rPr>
+          <w:rFonts w:ascii="Consolas" w:eastAsia="Times New Roman" w:hAnsi="Consolas" w:cs="Times New Roman"/>
+          <w:color w:val="DCDCAA"/>
+          <w:sz w:val="21"/>
+          <w:szCs w:val="21"/>
+        </w:rPr>
+        <w:t>onCount</w:t>
+      </w:r>
+      <w:r>
+        <w:rPr>
+          <w:rFonts w:ascii="Consolas" w:eastAsia="Times New Roman" w:hAnsi="Consolas" w:cs="Times New Roman"/>
+          <w:color w:val="D4D4D4"/>
+          <w:sz w:val="21"/>
+          <w:szCs w:val="21"/>
+        </w:rPr>
+        <w:t>()</w:t>
+      </w:r>
+    </w:p>
+    <w:p>
+      <w:pPr>
+        <w:tabs>
+          <w:tab w:val="left" w:pos="3872"/>
+        </w:tabs>
+        <w:rPr>
+          <w:rFonts w:ascii="Tahoma" w:hAnsi="Tahoma" w:cs="Tahoma"/>
+          <w:sz w:val="24"/>
+          <w:szCs w:val="24"/>
+        </w:rPr>
+      </w:pPr>
+      <w:r>
+        <w:rPr>
+          <w:rFonts w:ascii="Tahoma" w:hAnsi="Tahoma" w:cs="Tahoma"/>
+          <w:sz w:val="24"/>
+          <w:szCs w:val="24"/>
+        </w:rPr>
+        <w:t xml:space="preserve">c.onCount() thì có vấn đề: </w:t>
+      </w:r>
+      <w:r>
+        <w:rPr>
+          <w:rFonts w:ascii="Tahoma" w:hAnsi="Tahoma" w:cs="Tahoma"/>
+          <w:sz w:val="24"/>
+          <w:szCs w:val="24"/>
+        </w:rPr>
+        <w:t xml:space="preserve">trong .forEach là 1 </w:t>
+      </w:r>
+      <w:r>
+        <w:rPr>
+          <w:rFonts w:ascii="Tahoma" w:hAnsi="Tahoma" w:cs="Tahoma"/>
+          <w:sz w:val="24"/>
+          <w:szCs w:val="24"/>
+          <w:u w:val="single"/>
+        </w:rPr>
+        <w:t>callback function</w:t>
+      </w:r>
+      <w:r>
+        <w:rPr>
+          <w:rFonts w:ascii="Tahoma" w:hAnsi="Tahoma" w:cs="Tahoma"/>
+          <w:sz w:val="24"/>
+          <w:szCs w:val="24"/>
+        </w:rPr>
+        <w:t>.(console.log(this) trước hàm forEach thì this vẫn là c) Theo Mr.Mosh: function thì sẽ trỏ tới Window</w:t>
+      </w:r>
+    </w:p>
+    <w:p>
+      <w:pPr>
+        <w:tabs>
+          <w:tab w:val="left" w:pos="3872"/>
+        </w:tabs>
+        <w:rPr>
+          <w:rFonts w:ascii="Tahoma" w:hAnsi="Tahoma" w:cs="Tahoma"/>
+          <w:sz w:val="24"/>
+          <w:szCs w:val="24"/>
+        </w:rPr>
+      </w:pPr>
+      <w:r>
+        <w:rPr>
+          <w:rFonts w:ascii="Tahoma" w:hAnsi="Tahoma" w:cs="Tahoma"/>
+          <w:sz w:val="24"/>
+          <w:szCs w:val="24"/>
+        </w:rPr>
+        <w:t>khắc phục: dùng arrow function: (n) =&gt; console</w:t>
+      </w:r>
+      <w:bookmarkStart w:id="3" w:name="_GoBack"/>
+      <w:bookmarkEnd w:id="3"/>
+      <w:r>
+        <w:rPr>
+          <w:rFonts w:ascii="Tahoma" w:hAnsi="Tahoma" w:cs="Tahoma"/>
+          <w:sz w:val="24"/>
+          <w:szCs w:val="24"/>
+        </w:rPr>
+        <w:t>.log(n) hoặc tạo 1 biến trong hàm  onCount let _this = this</w:t>
+      </w:r>
+    </w:p>
+    <w:p>
+      <w:pPr>
+        <w:tabs>
+          <w:tab w:val="left" w:pos="3872"/>
+        </w:tabs>
+        <w:rPr>
+          <w:rFonts w:ascii="Tahoma" w:hAnsi="Tahoma" w:cs="Tahoma"/>
+          <w:sz w:val="24"/>
+          <w:szCs w:val="24"/>
+        </w:rPr>
+      </w:pPr>
+    </w:p>
+    <w:p>
+      <w:pPr>
+        <w:tabs>
+          <w:tab w:val="left" w:pos="3872"/>
+        </w:tabs>
+        <w:rPr>
+          <w:rFonts w:ascii="Tahoma" w:hAnsi="Tahoma" w:cs="Tahoma"/>
+          <w:sz w:val="24"/>
+          <w:szCs w:val="24"/>
+          <w:u w:val="single"/>
+        </w:rPr>
+      </w:pPr>
+      <w:r>
+        <w:rPr>
+          <w:rFonts w:ascii="Tahoma" w:hAnsi="Tahoma" w:cs="Tahoma"/>
+          <w:sz w:val="24"/>
+          <w:szCs w:val="24"/>
+          <w:u w:val="single"/>
+        </w:rPr>
+        <w:t xml:space="preserve">Trong </w:t>
+      </w:r>
+      <w:r>
+        <w:rPr>
+          <w:rFonts w:ascii="Tahoma" w:hAnsi="Tahoma" w:cs="Tahoma"/>
+          <w:sz w:val="24"/>
+          <w:szCs w:val="24"/>
+          <w:u w:val="single"/>
+        </w:rPr>
+        <w:t>C</w:t>
+      </w:r>
+      <w:r>
+        <w:rPr>
+          <w:rFonts w:ascii="Tahoma" w:hAnsi="Tahoma" w:cs="Tahoma"/>
+          <w:sz w:val="24"/>
+          <w:szCs w:val="24"/>
+          <w:u w:val="single"/>
+        </w:rPr>
+        <w:t>onstructor Function</w:t>
+      </w:r>
+    </w:p>
+    <w:p>
+      <w:pPr>
+        <w:shd w:val="clear" w:color="auto" w:fill="1E1E1E"/>
+        <w:spacing w:after="0" w:line="285" w:lineRule="atLeast"/>
+        <w:rPr>
+          <w:rFonts w:ascii="Consolas" w:eastAsia="Times New Roman" w:hAnsi="Consolas" w:cs="Times New Roman"/>
+          <w:color w:val="D4D4D4"/>
+          <w:sz w:val="21"/>
+          <w:szCs w:val="21"/>
+        </w:rPr>
+      </w:pPr>
+      <w:r>
+        <w:rPr>
+          <w:rFonts w:ascii="Consolas" w:eastAsia="Times New Roman" w:hAnsi="Consolas" w:cs="Times New Roman"/>
+          <w:color w:val="569CD6"/>
+          <w:sz w:val="21"/>
+          <w:szCs w:val="21"/>
+        </w:rPr>
+        <w:t>function</w:t>
+      </w:r>
+      <w:r>
+        <w:rPr>
+          <w:rFonts w:ascii="Consolas" w:eastAsia="Times New Roman" w:hAnsi="Consolas" w:cs="Times New Roman"/>
+          <w:color w:val="D4D4D4"/>
+          <w:sz w:val="21"/>
+          <w:szCs w:val="21"/>
+        </w:rPr>
+        <w:t> </w:t>
+      </w:r>
+      <w:r>
+        <w:rPr>
+          <w:rFonts w:ascii="Consolas" w:eastAsia="Times New Roman" w:hAnsi="Consolas" w:cs="Times New Roman"/>
+          <w:color w:val="4EC9B0"/>
+          <w:sz w:val="21"/>
+          <w:szCs w:val="21"/>
+        </w:rPr>
+        <w:t>A</w:t>
+      </w:r>
+      <w:r>
+        <w:rPr>
+          <w:rFonts w:ascii="Consolas" w:eastAsia="Times New Roman" w:hAnsi="Consolas" w:cs="Times New Roman"/>
+          <w:color w:val="D4D4D4"/>
+          <w:sz w:val="21"/>
+          <w:szCs w:val="21"/>
+        </w:rPr>
+        <w:t>() {</w:t>
+      </w:r>
+    </w:p>
+    <w:p>
+      <w:pPr>
+        <w:shd w:val="clear" w:color="auto" w:fill="1E1E1E"/>
+        <w:spacing w:after="0" w:line="285" w:lineRule="atLeast"/>
+        <w:rPr>
+          <w:rFonts w:ascii="Consolas" w:eastAsia="Times New Roman" w:hAnsi="Consolas" w:cs="Times New Roman"/>
+          <w:color w:val="D4D4D4"/>
+          <w:sz w:val="21"/>
+          <w:szCs w:val="21"/>
+        </w:rPr>
+      </w:pPr>
+      <w:r>
+        <w:rPr>
+          <w:rFonts w:ascii="Consolas" w:eastAsia="Times New Roman" w:hAnsi="Consolas" w:cs="Times New Roman"/>
+          <w:color w:val="D4D4D4"/>
+          <w:sz w:val="21"/>
+          <w:szCs w:val="21"/>
+        </w:rPr>
+        <w:t>        </w:t>
+      </w:r>
+      <w:r>
+        <w:rPr>
+          <w:rFonts w:ascii="Consolas" w:eastAsia="Times New Roman" w:hAnsi="Consolas" w:cs="Times New Roman"/>
+          <w:color w:val="569CD6"/>
+          <w:sz w:val="21"/>
+          <w:szCs w:val="21"/>
+        </w:rPr>
+        <w:t>this</w:t>
+      </w:r>
+      <w:r>
+        <w:rPr>
+          <w:rFonts w:ascii="Consolas" w:eastAsia="Times New Roman" w:hAnsi="Consolas" w:cs="Times New Roman"/>
+          <w:color w:val="D4D4D4"/>
+          <w:sz w:val="21"/>
+          <w:szCs w:val="21"/>
+        </w:rPr>
+        <w:t>.</w:t>
+      </w:r>
+      <w:r>
+        <w:rPr>
+          <w:rFonts w:ascii="Consolas" w:eastAsia="Times New Roman" w:hAnsi="Consolas" w:cs="Times New Roman"/>
+          <w:color w:val="9CDCFE"/>
+          <w:sz w:val="21"/>
+          <w:szCs w:val="21"/>
+        </w:rPr>
+        <w:t>name</w:t>
+      </w:r>
+      <w:r>
+        <w:rPr>
+          <w:rFonts w:ascii="Consolas" w:eastAsia="Times New Roman" w:hAnsi="Consolas" w:cs="Times New Roman"/>
+          <w:color w:val="D4D4D4"/>
+          <w:sz w:val="21"/>
+          <w:szCs w:val="21"/>
+        </w:rPr>
+        <w:t> = </w:t>
+      </w:r>
+      <w:r>
+        <w:rPr>
+          <w:rFonts w:ascii="Consolas" w:eastAsia="Times New Roman" w:hAnsi="Consolas" w:cs="Times New Roman"/>
+          <w:color w:val="CE9178"/>
+          <w:sz w:val="21"/>
+          <w:szCs w:val="21"/>
+        </w:rPr>
+        <w:t>'A'</w:t>
+      </w:r>
+      <w:r>
+        <w:rPr>
+          <w:rFonts w:ascii="Consolas" w:eastAsia="Times New Roman" w:hAnsi="Consolas" w:cs="Times New Roman"/>
+          <w:color w:val="D4D4D4"/>
+          <w:sz w:val="21"/>
+          <w:szCs w:val="21"/>
+        </w:rPr>
+        <w:t>;</w:t>
+      </w:r>
+    </w:p>
+    <w:p>
+      <w:pPr>
+        <w:shd w:val="clear" w:color="auto" w:fill="1E1E1E"/>
+        <w:spacing w:after="0" w:line="285" w:lineRule="atLeast"/>
+        <w:rPr>
+          <w:rFonts w:ascii="Consolas" w:eastAsia="Times New Roman" w:hAnsi="Consolas" w:cs="Times New Roman"/>
+          <w:color w:val="D4D4D4"/>
+          <w:sz w:val="21"/>
+          <w:szCs w:val="21"/>
+        </w:rPr>
+      </w:pPr>
+      <w:r>
+        <w:rPr>
+          <w:rFonts w:ascii="Consolas" w:eastAsia="Times New Roman" w:hAnsi="Consolas" w:cs="Times New Roman"/>
+          <w:color w:val="D4D4D4"/>
+          <w:sz w:val="21"/>
+          <w:szCs w:val="21"/>
+        </w:rPr>
+        <w:t>        </w:t>
+      </w:r>
+      <w:r>
+        <w:rPr>
+          <w:rFonts w:ascii="Consolas" w:eastAsia="Times New Roman" w:hAnsi="Consolas" w:cs="Times New Roman"/>
+          <w:color w:val="569CD6"/>
+          <w:sz w:val="21"/>
+          <w:szCs w:val="21"/>
+        </w:rPr>
+        <w:t>this</w:t>
+      </w:r>
+      <w:r>
+        <w:rPr>
+          <w:rFonts w:ascii="Consolas" w:eastAsia="Times New Roman" w:hAnsi="Consolas" w:cs="Times New Roman"/>
+          <w:color w:val="D4D4D4"/>
+          <w:sz w:val="21"/>
+          <w:szCs w:val="21"/>
+        </w:rPr>
+        <w:t>.</w:t>
+      </w:r>
+      <w:r>
+        <w:rPr>
+          <w:rFonts w:ascii="Consolas" w:eastAsia="Times New Roman" w:hAnsi="Consolas" w:cs="Times New Roman"/>
+          <w:color w:val="DCDCAA"/>
+          <w:sz w:val="21"/>
+          <w:szCs w:val="21"/>
+        </w:rPr>
+        <w:t>say</w:t>
+      </w:r>
+      <w:r>
+        <w:rPr>
+          <w:rFonts w:ascii="Consolas" w:eastAsia="Times New Roman" w:hAnsi="Consolas" w:cs="Times New Roman"/>
+          <w:color w:val="D4D4D4"/>
+          <w:sz w:val="21"/>
+          <w:szCs w:val="21"/>
+        </w:rPr>
+        <w:t> = </w:t>
+      </w:r>
+      <w:r>
+        <w:rPr>
+          <w:rFonts w:ascii="Consolas" w:eastAsia="Times New Roman" w:hAnsi="Consolas" w:cs="Times New Roman"/>
+          <w:color w:val="569CD6"/>
+          <w:sz w:val="21"/>
+          <w:szCs w:val="21"/>
+        </w:rPr>
+        <w:t>function</w:t>
+      </w:r>
+      <w:r>
+        <w:rPr>
+          <w:rFonts w:ascii="Consolas" w:eastAsia="Times New Roman" w:hAnsi="Consolas" w:cs="Times New Roman"/>
+          <w:color w:val="D4D4D4"/>
+          <w:sz w:val="21"/>
+          <w:szCs w:val="21"/>
+        </w:rPr>
+        <w:t> () {</w:t>
+      </w:r>
+    </w:p>
+    <w:p>
+      <w:pPr>
+        <w:shd w:val="clear" w:color="auto" w:fill="1E1E1E"/>
+        <w:spacing w:after="0" w:line="285" w:lineRule="atLeast"/>
+        <w:rPr>
+          <w:rFonts w:ascii="Consolas" w:eastAsia="Times New Roman" w:hAnsi="Consolas" w:cs="Times New Roman"/>
+          <w:color w:val="D4D4D4"/>
+          <w:sz w:val="21"/>
+          <w:szCs w:val="21"/>
+        </w:rPr>
+      </w:pPr>
+      <w:r>
+        <w:rPr>
+          <w:rFonts w:ascii="Consolas" w:eastAsia="Times New Roman" w:hAnsi="Consolas" w:cs="Times New Roman"/>
+          <w:color w:val="D4D4D4"/>
+          <w:sz w:val="21"/>
+          <w:szCs w:val="21"/>
+        </w:rPr>
+        <w:t>            </w:t>
+      </w:r>
+      <w:r>
+        <w:rPr>
+          <w:rFonts w:ascii="Consolas" w:eastAsia="Times New Roman" w:hAnsi="Consolas" w:cs="Times New Roman"/>
+          <w:color w:val="9CDCFE"/>
+          <w:sz w:val="21"/>
+          <w:szCs w:val="21"/>
+        </w:rPr>
+        <w:t>console</w:t>
+      </w:r>
+      <w:r>
+        <w:rPr>
+          <w:rFonts w:ascii="Consolas" w:eastAsia="Times New Roman" w:hAnsi="Consolas" w:cs="Times New Roman"/>
+          <w:color w:val="D4D4D4"/>
+          <w:sz w:val="21"/>
+          <w:szCs w:val="21"/>
+        </w:rPr>
+        <w:t>.</w:t>
+      </w:r>
+      <w:r>
+        <w:rPr>
+          <w:rFonts w:ascii="Consolas" w:eastAsia="Times New Roman" w:hAnsi="Consolas" w:cs="Times New Roman"/>
+          <w:color w:val="DCDCAA"/>
+          <w:sz w:val="21"/>
+          <w:szCs w:val="21"/>
+        </w:rPr>
+        <w:t>log</w:t>
+      </w:r>
+      <w:r>
+        <w:rPr>
+          <w:rFonts w:ascii="Consolas" w:eastAsia="Times New Roman" w:hAnsi="Consolas" w:cs="Times New Roman"/>
+          <w:color w:val="D4D4D4"/>
+          <w:sz w:val="21"/>
+          <w:szCs w:val="21"/>
+        </w:rPr>
+        <w:t>(</w:t>
+      </w:r>
+      <w:r>
+        <w:rPr>
+          <w:rFonts w:ascii="Consolas" w:eastAsia="Times New Roman" w:hAnsi="Consolas" w:cs="Times New Roman"/>
+          <w:color w:val="569CD6"/>
+          <w:sz w:val="21"/>
+          <w:szCs w:val="21"/>
+        </w:rPr>
+        <w:t>this</w:t>
+      </w:r>
+      <w:r>
+        <w:rPr>
+          <w:rFonts w:ascii="Consolas" w:eastAsia="Times New Roman" w:hAnsi="Consolas" w:cs="Times New Roman"/>
+          <w:color w:val="D4D4D4"/>
+          <w:sz w:val="21"/>
+          <w:szCs w:val="21"/>
+        </w:rPr>
+        <w:t>)</w:t>
+      </w:r>
+    </w:p>
+    <w:p>
+      <w:pPr>
+        <w:shd w:val="clear" w:color="auto" w:fill="1E1E1E"/>
+        <w:spacing w:after="0" w:line="285" w:lineRule="atLeast"/>
+        <w:rPr>
+          <w:rFonts w:ascii="Consolas" w:eastAsia="Times New Roman" w:hAnsi="Consolas" w:cs="Times New Roman"/>
+          <w:color w:val="D4D4D4"/>
+          <w:sz w:val="21"/>
+          <w:szCs w:val="21"/>
+        </w:rPr>
+      </w:pPr>
+      <w:r>
+        <w:rPr>
+          <w:rFonts w:ascii="Consolas" w:eastAsia="Times New Roman" w:hAnsi="Consolas" w:cs="Times New Roman"/>
+          <w:color w:val="D4D4D4"/>
+          <w:sz w:val="21"/>
+          <w:szCs w:val="21"/>
+        </w:rPr>
+        <w:t>        }</w:t>
+      </w:r>
+    </w:p>
+    <w:p>
+      <w:pPr>
+        <w:shd w:val="clear" w:color="auto" w:fill="1E1E1E"/>
+        <w:spacing w:after="0" w:line="285" w:lineRule="atLeast"/>
+        <w:rPr>
+          <w:rFonts w:ascii="Consolas" w:eastAsia="Times New Roman" w:hAnsi="Consolas" w:cs="Times New Roman"/>
+          <w:color w:val="D4D4D4"/>
+          <w:sz w:val="21"/>
+          <w:szCs w:val="21"/>
+        </w:rPr>
+      </w:pPr>
+      <w:r>
+        <w:rPr>
+          <w:rFonts w:ascii="Consolas" w:eastAsia="Times New Roman" w:hAnsi="Consolas" w:cs="Times New Roman"/>
+          <w:color w:val="D4D4D4"/>
+          <w:sz w:val="21"/>
+          <w:szCs w:val="21"/>
+        </w:rPr>
+        <w:t>    }</w:t>
+      </w:r>
+    </w:p>
+    <w:p>
+      <w:pPr>
+        <w:shd w:val="clear" w:color="auto" w:fill="1E1E1E"/>
+        <w:spacing w:after="0" w:line="285" w:lineRule="atLeast"/>
+        <w:rPr>
+          <w:rFonts w:ascii="Consolas" w:eastAsia="Times New Roman" w:hAnsi="Consolas" w:cs="Times New Roman"/>
+          <w:color w:val="D4D4D4"/>
+          <w:sz w:val="21"/>
+          <w:szCs w:val="21"/>
+        </w:rPr>
+      </w:pPr>
+      <w:r>
+        <w:rPr>
+          <w:rFonts w:ascii="Consolas" w:eastAsia="Times New Roman" w:hAnsi="Consolas" w:cs="Times New Roman"/>
+          <w:color w:val="D4D4D4"/>
+          <w:sz w:val="21"/>
+          <w:szCs w:val="21"/>
+        </w:rPr>
+        <w:t>    </w:t>
+      </w:r>
+      <w:r>
+        <w:rPr>
+          <w:rFonts w:ascii="Consolas" w:eastAsia="Times New Roman" w:hAnsi="Consolas" w:cs="Times New Roman"/>
+          <w:color w:val="569CD6"/>
+          <w:sz w:val="21"/>
+          <w:szCs w:val="21"/>
+        </w:rPr>
+        <w:t>let</w:t>
+      </w:r>
+      <w:r>
+        <w:rPr>
+          <w:rFonts w:ascii="Consolas" w:eastAsia="Times New Roman" w:hAnsi="Consolas" w:cs="Times New Roman"/>
+          <w:color w:val="D4D4D4"/>
+          <w:sz w:val="21"/>
+          <w:szCs w:val="21"/>
+        </w:rPr>
+        <w:t> </w:t>
+      </w:r>
+      <w:r>
+        <w:rPr>
+          <w:rFonts w:ascii="Consolas" w:eastAsia="Times New Roman" w:hAnsi="Consolas" w:cs="Times New Roman"/>
+          <w:color w:val="9CDCFE"/>
+          <w:sz w:val="21"/>
+          <w:szCs w:val="21"/>
+        </w:rPr>
+        <w:t>m</w:t>
+      </w:r>
+      <w:r>
+        <w:rPr>
+          <w:rFonts w:ascii="Consolas" w:eastAsia="Times New Roman" w:hAnsi="Consolas" w:cs="Times New Roman"/>
+          <w:color w:val="D4D4D4"/>
+          <w:sz w:val="21"/>
+          <w:szCs w:val="21"/>
+        </w:rPr>
+        <w:t> = </w:t>
+      </w:r>
+      <w:r>
+        <w:rPr>
+          <w:rFonts w:ascii="Consolas" w:eastAsia="Times New Roman" w:hAnsi="Consolas" w:cs="Times New Roman"/>
+          <w:color w:val="569CD6"/>
+          <w:sz w:val="21"/>
+          <w:szCs w:val="21"/>
+        </w:rPr>
+        <w:t>new</w:t>
+      </w:r>
+      <w:r>
+        <w:rPr>
+          <w:rFonts w:ascii="Consolas" w:eastAsia="Times New Roman" w:hAnsi="Consolas" w:cs="Times New Roman"/>
+          <w:color w:val="D4D4D4"/>
+          <w:sz w:val="21"/>
+          <w:szCs w:val="21"/>
+        </w:rPr>
+        <w:t> </w:t>
+      </w:r>
+      <w:r>
+        <w:rPr>
+          <w:rFonts w:ascii="Consolas" w:eastAsia="Times New Roman" w:hAnsi="Consolas" w:cs="Times New Roman"/>
+          <w:color w:val="4EC9B0"/>
+          <w:sz w:val="21"/>
+          <w:szCs w:val="21"/>
+        </w:rPr>
+        <w:t>A</w:t>
+      </w:r>
+      <w:r>
+        <w:rPr>
+          <w:rFonts w:ascii="Consolas" w:eastAsia="Times New Roman" w:hAnsi="Consolas" w:cs="Times New Roman"/>
+          <w:color w:val="D4D4D4"/>
+          <w:sz w:val="21"/>
+          <w:szCs w:val="21"/>
+        </w:rPr>
+        <w:t>();</w:t>
+      </w:r>
+    </w:p>
+    <w:p>
+      <w:pPr>
+        <w:shd w:val="clear" w:color="auto" w:fill="1E1E1E"/>
+        <w:spacing w:after="0" w:line="285" w:lineRule="atLeast"/>
+        <w:rPr>
+          <w:rFonts w:ascii="Consolas" w:eastAsia="Times New Roman" w:hAnsi="Consolas" w:cs="Times New Roman"/>
+          <w:color w:val="D4D4D4"/>
+          <w:sz w:val="21"/>
+          <w:szCs w:val="21"/>
+        </w:rPr>
+      </w:pPr>
+      <w:r>
+        <w:rPr>
+          <w:rFonts w:ascii="Consolas" w:eastAsia="Times New Roman" w:hAnsi="Consolas" w:cs="Times New Roman"/>
+          <w:color w:val="D4D4D4"/>
+          <w:sz w:val="21"/>
+          <w:szCs w:val="21"/>
+        </w:rPr>
+        <w:t>    </w:t>
+      </w:r>
+      <w:r>
+        <w:rPr>
+          <w:rFonts w:ascii="Consolas" w:eastAsia="Times New Roman" w:hAnsi="Consolas" w:cs="Times New Roman"/>
+          <w:color w:val="9CDCFE"/>
+          <w:sz w:val="21"/>
+          <w:szCs w:val="21"/>
+        </w:rPr>
+        <w:t>m</w:t>
+      </w:r>
+      <w:r>
+        <w:rPr>
+          <w:rFonts w:ascii="Consolas" w:eastAsia="Times New Roman" w:hAnsi="Consolas" w:cs="Times New Roman"/>
+          <w:color w:val="D4D4D4"/>
+          <w:sz w:val="21"/>
+          <w:szCs w:val="21"/>
+        </w:rPr>
+        <w:t>.</w:t>
+      </w:r>
+      <w:r>
+        <w:rPr>
+          <w:rFonts w:ascii="Consolas" w:eastAsia="Times New Roman" w:hAnsi="Consolas" w:cs="Times New Roman"/>
+          <w:color w:val="DCDCAA"/>
+          <w:sz w:val="21"/>
+          <w:szCs w:val="21"/>
+        </w:rPr>
+        <w:t>say</w:t>
+      </w:r>
+      <w:r>
+        <w:rPr>
+          <w:rFonts w:ascii="Consolas" w:eastAsia="Times New Roman" w:hAnsi="Consolas" w:cs="Times New Roman"/>
+          <w:color w:val="D4D4D4"/>
+          <w:sz w:val="21"/>
+          <w:szCs w:val="21"/>
+        </w:rPr>
+        <w:t>()</w:t>
+      </w:r>
+    </w:p>
+    <w:p>
+      <w:pPr>
+        <w:tabs>
+          <w:tab w:val="left" w:pos="3872"/>
+        </w:tabs>
+        <w:rPr>
+          <w:rFonts w:ascii="Tahoma" w:hAnsi="Tahoma" w:cs="Tahoma"/>
+          <w:sz w:val="24"/>
+          <w:szCs w:val="24"/>
+        </w:rPr>
+      </w:pPr>
+      <w:r>
+        <w:rPr>
+          <w:rFonts w:ascii="Tahoma" w:hAnsi="Tahoma" w:cs="Tahoma"/>
+          <w:sz w:val="24"/>
+          <w:szCs w:val="24"/>
+        </w:rPr>
+        <w:t>dùng từ khóa new để tạo 1 instance từ A</w:t>
+      </w:r>
+    </w:p>
+    <w:p>
+      <w:pPr>
+        <w:tabs>
+          <w:tab w:val="left" w:pos="3872"/>
+        </w:tabs>
+        <w:rPr>
+          <w:rFonts w:ascii="Tahoma" w:hAnsi="Tahoma" w:cs="Tahoma"/>
+          <w:sz w:val="24"/>
+          <w:szCs w:val="24"/>
+        </w:rPr>
+      </w:pPr>
+      <w:r>
+        <w:rPr>
+          <w:rFonts w:ascii="Tahoma" w:hAnsi="Tahoma" w:cs="Tahoma"/>
+          <w:sz w:val="24"/>
+          <w:szCs w:val="24"/>
+        </w:rPr>
+        <w:t xml:space="preserve">m.say() thì say() sẽ trỏ tới </w:t>
+      </w:r>
+      <w:r>
+        <w:rPr>
+          <w:rFonts w:ascii="Tahoma" w:hAnsi="Tahoma" w:cs="Tahoma"/>
+          <w:sz w:val="24"/>
+          <w:szCs w:val="24"/>
+        </w:rPr>
+        <w:t xml:space="preserve">m, </w:t>
+      </w:r>
+      <w:r>
+        <w:rPr>
+          <w:rFonts w:ascii="Tahoma" w:hAnsi="Tahoma" w:cs="Tahoma"/>
+          <w:sz w:val="24"/>
+          <w:szCs w:val="24"/>
+          <w:u w:val="single"/>
+        </w:rPr>
+        <w:t>m là instance</w:t>
+      </w:r>
+      <w:r>
+        <w:rPr>
+          <w:rFonts w:ascii="Tahoma" w:hAnsi="Tahoma" w:cs="Tahoma"/>
+          <w:sz w:val="24"/>
+          <w:szCs w:val="24"/>
+        </w:rPr>
+        <w:t xml:space="preserve"> của A nên this trỏ tới A.</w:t>
+      </w:r>
+    </w:p>
+    <w:p>
+      <w:pPr>
+        <w:tabs>
+          <w:tab w:val="left" w:pos="3872"/>
+        </w:tabs>
+        <w:rPr>
+          <w:rFonts w:ascii="Tahoma" w:hAnsi="Tahoma" w:cs="Tahoma"/>
+          <w:sz w:val="24"/>
+          <w:szCs w:val="24"/>
+          <w:u w:val="single"/>
+        </w:rPr>
+      </w:pPr>
+      <w:r>
+        <w:rPr>
+          <w:rFonts w:ascii="Tahoma" w:hAnsi="Tahoma" w:cs="Tahoma"/>
+          <w:sz w:val="24"/>
+          <w:szCs w:val="24"/>
+          <w:u w:val="single"/>
+        </w:rPr>
+        <w:t>Trong Class</w:t>
+      </w:r>
+    </w:p>
+    <w:p>
+      <w:pPr>
+        <w:shd w:val="clear" w:color="auto" w:fill="1E1E1E"/>
+        <w:spacing w:after="0" w:line="285" w:lineRule="atLeast"/>
+        <w:rPr>
+          <w:rFonts w:ascii="Consolas" w:eastAsia="Times New Roman" w:hAnsi="Consolas" w:cs="Times New Roman"/>
+          <w:color w:val="D4D4D4"/>
+          <w:sz w:val="21"/>
+          <w:szCs w:val="21"/>
+        </w:rPr>
+      </w:pPr>
+      <w:r>
+        <w:rPr>
+          <w:rFonts w:ascii="Consolas" w:eastAsia="Times New Roman" w:hAnsi="Consolas" w:cs="Times New Roman"/>
+          <w:color w:val="569CD6"/>
+          <w:sz w:val="21"/>
+          <w:szCs w:val="21"/>
+        </w:rPr>
+        <w:t>class</w:t>
+      </w:r>
+      <w:r>
+        <w:rPr>
+          <w:rFonts w:ascii="Consolas" w:eastAsia="Times New Roman" w:hAnsi="Consolas" w:cs="Times New Roman"/>
+          <w:color w:val="D4D4D4"/>
+          <w:sz w:val="21"/>
+          <w:szCs w:val="21"/>
+        </w:rPr>
+        <w:t> </w:t>
+      </w:r>
+      <w:r>
+        <w:rPr>
+          <w:rFonts w:ascii="Consolas" w:eastAsia="Times New Roman" w:hAnsi="Consolas" w:cs="Times New Roman"/>
+          <w:color w:val="4EC9B0"/>
+          <w:sz w:val="21"/>
+          <w:szCs w:val="21"/>
+        </w:rPr>
+        <w:t>B</w:t>
+      </w:r>
+      <w:r>
+        <w:rPr>
+          <w:rFonts w:ascii="Consolas" w:eastAsia="Times New Roman" w:hAnsi="Consolas" w:cs="Times New Roman"/>
+          <w:color w:val="D4D4D4"/>
+          <w:sz w:val="21"/>
+          <w:szCs w:val="21"/>
+        </w:rPr>
+        <w:t> {</w:t>
+      </w:r>
+    </w:p>
+    <w:p>
+      <w:pPr>
+        <w:shd w:val="clear" w:color="auto" w:fill="1E1E1E"/>
+        <w:spacing w:after="0" w:line="285" w:lineRule="atLeast"/>
+        <w:rPr>
+          <w:rFonts w:ascii="Consolas" w:eastAsia="Times New Roman" w:hAnsi="Consolas" w:cs="Times New Roman"/>
+          <w:color w:val="D4D4D4"/>
+          <w:sz w:val="21"/>
+          <w:szCs w:val="21"/>
+        </w:rPr>
+      </w:pPr>
+      <w:r>
+        <w:rPr>
+          <w:rFonts w:ascii="Consolas" w:eastAsia="Times New Roman" w:hAnsi="Consolas" w:cs="Times New Roman"/>
+          <w:color w:val="D4D4D4"/>
+          <w:sz w:val="21"/>
+          <w:szCs w:val="21"/>
+        </w:rPr>
+        <w:t>        </w:t>
+      </w:r>
+      <w:r>
+        <w:rPr>
+          <w:rFonts w:ascii="Consolas" w:eastAsia="Times New Roman" w:hAnsi="Consolas" w:cs="Times New Roman"/>
+          <w:color w:val="569CD6"/>
+          <w:sz w:val="21"/>
+          <w:szCs w:val="21"/>
+        </w:rPr>
+        <w:t>constructor</w:t>
+      </w:r>
+      <w:r>
+        <w:rPr>
+          <w:rFonts w:ascii="Consolas" w:eastAsia="Times New Roman" w:hAnsi="Consolas" w:cs="Times New Roman"/>
+          <w:color w:val="D4D4D4"/>
+          <w:sz w:val="21"/>
+          <w:szCs w:val="21"/>
+        </w:rPr>
+        <w:t>(</w:t>
+      </w:r>
+      <w:r>
+        <w:rPr>
+          <w:rFonts w:ascii="Consolas" w:eastAsia="Times New Roman" w:hAnsi="Consolas" w:cs="Times New Roman"/>
+          <w:color w:val="9CDCFE"/>
+          <w:sz w:val="21"/>
+          <w:szCs w:val="21"/>
+        </w:rPr>
+        <w:t>name</w:t>
+      </w:r>
+      <w:r>
+        <w:rPr>
+          <w:rFonts w:ascii="Consolas" w:eastAsia="Times New Roman" w:hAnsi="Consolas" w:cs="Times New Roman"/>
+          <w:color w:val="D4D4D4"/>
+          <w:sz w:val="21"/>
+          <w:szCs w:val="21"/>
+        </w:rPr>
+        <w:t>, </w:t>
+      </w:r>
+      <w:r>
+        <w:rPr>
+          <w:rFonts w:ascii="Consolas" w:eastAsia="Times New Roman" w:hAnsi="Consolas" w:cs="Times New Roman"/>
+          <w:color w:val="9CDCFE"/>
+          <w:sz w:val="21"/>
+          <w:szCs w:val="21"/>
+        </w:rPr>
+        <w:t>age</w:t>
+      </w:r>
+      <w:r>
+        <w:rPr>
+          <w:rFonts w:ascii="Consolas" w:eastAsia="Times New Roman" w:hAnsi="Consolas" w:cs="Times New Roman"/>
+          <w:color w:val="D4D4D4"/>
+          <w:sz w:val="21"/>
+          <w:szCs w:val="21"/>
+        </w:rPr>
+        <w:t>) {</w:t>
+      </w:r>
+    </w:p>
+    <w:p>
+      <w:pPr>
+        <w:shd w:val="clear" w:color="auto" w:fill="1E1E1E"/>
+        <w:spacing w:after="0" w:line="285" w:lineRule="atLeast"/>
+        <w:rPr>
+          <w:rFonts w:ascii="Consolas" w:eastAsia="Times New Roman" w:hAnsi="Consolas" w:cs="Times New Roman"/>
+          <w:color w:val="D4D4D4"/>
+          <w:sz w:val="21"/>
+          <w:szCs w:val="21"/>
+        </w:rPr>
+      </w:pPr>
+      <w:r>
+        <w:rPr>
+          <w:rFonts w:ascii="Consolas" w:eastAsia="Times New Roman" w:hAnsi="Consolas" w:cs="Times New Roman"/>
+          <w:color w:val="D4D4D4"/>
+          <w:sz w:val="21"/>
+          <w:szCs w:val="21"/>
+        </w:rPr>
+        <w:t>            </w:t>
+      </w:r>
+      <w:r>
+        <w:rPr>
+          <w:rFonts w:ascii="Consolas" w:eastAsia="Times New Roman" w:hAnsi="Consolas" w:cs="Times New Roman"/>
+          <w:color w:val="569CD6"/>
+          <w:sz w:val="21"/>
+          <w:szCs w:val="21"/>
+        </w:rPr>
+        <w:t>this</w:t>
+      </w:r>
+      <w:r>
+        <w:rPr>
+          <w:rFonts w:ascii="Consolas" w:eastAsia="Times New Roman" w:hAnsi="Consolas" w:cs="Times New Roman"/>
+          <w:color w:val="D4D4D4"/>
+          <w:sz w:val="21"/>
+          <w:szCs w:val="21"/>
+        </w:rPr>
+        <w:t>.</w:t>
+      </w:r>
+      <w:r>
+        <w:rPr>
+          <w:rFonts w:ascii="Consolas" w:eastAsia="Times New Roman" w:hAnsi="Consolas" w:cs="Times New Roman"/>
+          <w:color w:val="9CDCFE"/>
+          <w:sz w:val="21"/>
+          <w:szCs w:val="21"/>
+        </w:rPr>
+        <w:t>name</w:t>
+      </w:r>
+      <w:r>
+        <w:rPr>
+          <w:rFonts w:ascii="Consolas" w:eastAsia="Times New Roman" w:hAnsi="Consolas" w:cs="Times New Roman"/>
+          <w:color w:val="D4D4D4"/>
+          <w:sz w:val="21"/>
+          <w:szCs w:val="21"/>
+        </w:rPr>
+        <w:t> = </w:t>
+      </w:r>
+      <w:r>
+        <w:rPr>
+          <w:rFonts w:ascii="Consolas" w:eastAsia="Times New Roman" w:hAnsi="Consolas" w:cs="Times New Roman"/>
+          <w:color w:val="9CDCFE"/>
+          <w:sz w:val="21"/>
+          <w:szCs w:val="21"/>
+        </w:rPr>
+        <w:t>name</w:t>
+      </w:r>
+      <w:r>
+        <w:rPr>
+          <w:rFonts w:ascii="Consolas" w:eastAsia="Times New Roman" w:hAnsi="Consolas" w:cs="Times New Roman"/>
+          <w:color w:val="D4D4D4"/>
+          <w:sz w:val="21"/>
+          <w:szCs w:val="21"/>
+        </w:rPr>
+        <w:t>;</w:t>
+      </w:r>
+    </w:p>
+    <w:p>
+      <w:pPr>
+        <w:shd w:val="clear" w:color="auto" w:fill="1E1E1E"/>
+        <w:spacing w:after="0" w:line="285" w:lineRule="atLeast"/>
+        <w:rPr>
+          <w:rFonts w:ascii="Consolas" w:eastAsia="Times New Roman" w:hAnsi="Consolas" w:cs="Times New Roman"/>
+          <w:color w:val="D4D4D4"/>
+          <w:sz w:val="21"/>
+          <w:szCs w:val="21"/>
+        </w:rPr>
+      </w:pPr>
+      <w:r>
+        <w:rPr>
+          <w:rFonts w:ascii="Consolas" w:eastAsia="Times New Roman" w:hAnsi="Consolas" w:cs="Times New Roman"/>
+          <w:color w:val="D4D4D4"/>
+          <w:sz w:val="21"/>
+          <w:szCs w:val="21"/>
+        </w:rPr>
+        <w:t>            </w:t>
+      </w:r>
+      <w:r>
+        <w:rPr>
+          <w:rFonts w:ascii="Consolas" w:eastAsia="Times New Roman" w:hAnsi="Consolas" w:cs="Times New Roman"/>
+          <w:color w:val="569CD6"/>
+          <w:sz w:val="21"/>
+          <w:szCs w:val="21"/>
+        </w:rPr>
+        <w:t>this</w:t>
+      </w:r>
+      <w:r>
+        <w:rPr>
+          <w:rFonts w:ascii="Consolas" w:eastAsia="Times New Roman" w:hAnsi="Consolas" w:cs="Times New Roman"/>
+          <w:color w:val="D4D4D4"/>
+          <w:sz w:val="21"/>
+          <w:szCs w:val="21"/>
+        </w:rPr>
+        <w:t>.</w:t>
+      </w:r>
+      <w:r>
+        <w:rPr>
+          <w:rFonts w:ascii="Consolas" w:eastAsia="Times New Roman" w:hAnsi="Consolas" w:cs="Times New Roman"/>
+          <w:color w:val="9CDCFE"/>
+          <w:sz w:val="21"/>
+          <w:szCs w:val="21"/>
+        </w:rPr>
+        <w:t>age</w:t>
+      </w:r>
+      <w:r>
+        <w:rPr>
+          <w:rFonts w:ascii="Consolas" w:eastAsia="Times New Roman" w:hAnsi="Consolas" w:cs="Times New Roman"/>
+          <w:color w:val="D4D4D4"/>
+          <w:sz w:val="21"/>
+          <w:szCs w:val="21"/>
+        </w:rPr>
+        <w:t> = </w:t>
+      </w:r>
+      <w:r>
+        <w:rPr>
+          <w:rFonts w:ascii="Consolas" w:eastAsia="Times New Roman" w:hAnsi="Consolas" w:cs="Times New Roman"/>
+          <w:color w:val="9CDCFE"/>
+          <w:sz w:val="21"/>
+          <w:szCs w:val="21"/>
+        </w:rPr>
+        <w:t>age</w:t>
+      </w:r>
+    </w:p>
+    <w:p>
+      <w:pPr>
+        <w:shd w:val="clear" w:color="auto" w:fill="1E1E1E"/>
+        <w:spacing w:after="0" w:line="285" w:lineRule="atLeast"/>
+        <w:rPr>
+          <w:rFonts w:ascii="Consolas" w:eastAsia="Times New Roman" w:hAnsi="Consolas" w:cs="Times New Roman"/>
+          <w:color w:val="D4D4D4"/>
+          <w:sz w:val="21"/>
+          <w:szCs w:val="21"/>
+        </w:rPr>
+      </w:pPr>
+      <w:r>
+        <w:rPr>
+          <w:rFonts w:ascii="Consolas" w:eastAsia="Times New Roman" w:hAnsi="Consolas" w:cs="Times New Roman"/>
+          <w:color w:val="D4D4D4"/>
+          <w:sz w:val="21"/>
+          <w:szCs w:val="21"/>
+        </w:rPr>
+        <w:t>        }</w:t>
+      </w:r>
+    </w:p>
+    <w:p>
+      <w:pPr>
+        <w:shd w:val="clear" w:color="auto" w:fill="1E1E1E"/>
+        <w:spacing w:after="0" w:line="285" w:lineRule="atLeast"/>
+        <w:rPr>
+          <w:rFonts w:ascii="Consolas" w:eastAsia="Times New Roman" w:hAnsi="Consolas" w:cs="Times New Roman"/>
+          <w:color w:val="D4D4D4"/>
+          <w:sz w:val="21"/>
+          <w:szCs w:val="21"/>
+        </w:rPr>
+      </w:pPr>
+      <w:r>
+        <w:rPr>
+          <w:rFonts w:ascii="Consolas" w:eastAsia="Times New Roman" w:hAnsi="Consolas" w:cs="Times New Roman"/>
+          <w:color w:val="D4D4D4"/>
+          <w:sz w:val="21"/>
+          <w:szCs w:val="21"/>
+        </w:rPr>
+        <w:t>        </w:t>
+      </w:r>
+      <w:r>
+        <w:rPr>
+          <w:rFonts w:ascii="Consolas" w:eastAsia="Times New Roman" w:hAnsi="Consolas" w:cs="Times New Roman"/>
+          <w:color w:val="DCDCAA"/>
+          <w:sz w:val="21"/>
+          <w:szCs w:val="21"/>
+        </w:rPr>
+        <w:t>onSayHello</w:t>
+      </w:r>
+      <w:r>
+        <w:rPr>
+          <w:rFonts w:ascii="Consolas" w:eastAsia="Times New Roman" w:hAnsi="Consolas" w:cs="Times New Roman"/>
+          <w:color w:val="D4D4D4"/>
+          <w:sz w:val="21"/>
+          <w:szCs w:val="21"/>
+        </w:rPr>
+        <w:t>() {</w:t>
+      </w:r>
+    </w:p>
+    <w:p>
+      <w:pPr>
+        <w:shd w:val="clear" w:color="auto" w:fill="1E1E1E"/>
+        <w:spacing w:after="0" w:line="285" w:lineRule="atLeast"/>
+        <w:rPr>
+          <w:rFonts w:ascii="Consolas" w:eastAsia="Times New Roman" w:hAnsi="Consolas" w:cs="Times New Roman"/>
+          <w:color w:val="D4D4D4"/>
+          <w:sz w:val="21"/>
+          <w:szCs w:val="21"/>
+        </w:rPr>
+      </w:pPr>
+      <w:r>
+        <w:rPr>
+          <w:rFonts w:ascii="Consolas" w:eastAsia="Times New Roman" w:hAnsi="Consolas" w:cs="Times New Roman"/>
+          <w:color w:val="D4D4D4"/>
+          <w:sz w:val="21"/>
+          <w:szCs w:val="21"/>
+        </w:rPr>
+        <w:t>            </w:t>
+      </w:r>
+      <w:r>
+        <w:rPr>
+          <w:rFonts w:ascii="Consolas" w:eastAsia="Times New Roman" w:hAnsi="Consolas" w:cs="Times New Roman"/>
+          <w:color w:val="9CDCFE"/>
+          <w:sz w:val="21"/>
+          <w:szCs w:val="21"/>
+        </w:rPr>
+        <w:t>console</w:t>
+      </w:r>
+      <w:r>
+        <w:rPr>
+          <w:rFonts w:ascii="Consolas" w:eastAsia="Times New Roman" w:hAnsi="Consolas" w:cs="Times New Roman"/>
+          <w:color w:val="D4D4D4"/>
+          <w:sz w:val="21"/>
+          <w:szCs w:val="21"/>
+        </w:rPr>
+        <w:t>.</w:t>
+      </w:r>
+      <w:r>
+        <w:rPr>
+          <w:rFonts w:ascii="Consolas" w:eastAsia="Times New Roman" w:hAnsi="Consolas" w:cs="Times New Roman"/>
+          <w:color w:val="DCDCAA"/>
+          <w:sz w:val="21"/>
+          <w:szCs w:val="21"/>
+        </w:rPr>
+        <w:t>log</w:t>
+      </w:r>
+      <w:r>
+        <w:rPr>
+          <w:rFonts w:ascii="Consolas" w:eastAsia="Times New Roman" w:hAnsi="Consolas" w:cs="Times New Roman"/>
+          <w:color w:val="D4D4D4"/>
+          <w:sz w:val="21"/>
+          <w:szCs w:val="21"/>
+        </w:rPr>
+        <w:t>(</w:t>
+      </w:r>
+      <w:r>
+        <w:rPr>
+          <w:rFonts w:ascii="Consolas" w:eastAsia="Times New Roman" w:hAnsi="Consolas" w:cs="Times New Roman"/>
+          <w:color w:val="CE9178"/>
+          <w:sz w:val="21"/>
+          <w:szCs w:val="21"/>
+        </w:rPr>
+        <w:t>`Hello I am </w:t>
+      </w:r>
+      <w:r>
+        <w:rPr>
+          <w:rFonts w:ascii="Consolas" w:eastAsia="Times New Roman" w:hAnsi="Consolas" w:cs="Times New Roman"/>
+          <w:color w:val="569CD6"/>
+          <w:sz w:val="21"/>
+          <w:szCs w:val="21"/>
+        </w:rPr>
+        <w:t>${this</w:t>
+      </w:r>
+      <w:r>
+        <w:rPr>
+          <w:rFonts w:ascii="Consolas" w:eastAsia="Times New Roman" w:hAnsi="Consolas" w:cs="Times New Roman"/>
+          <w:color w:val="D4D4D4"/>
+          <w:sz w:val="21"/>
+          <w:szCs w:val="21"/>
+        </w:rPr>
+        <w:t>.</w:t>
+      </w:r>
+      <w:r>
+        <w:rPr>
+          <w:rFonts w:ascii="Consolas" w:eastAsia="Times New Roman" w:hAnsi="Consolas" w:cs="Times New Roman"/>
+          <w:color w:val="9CDCFE"/>
+          <w:sz w:val="21"/>
+          <w:szCs w:val="21"/>
+        </w:rPr>
+        <w:t>name</w:t>
+      </w:r>
+      <w:r>
+        <w:rPr>
+          <w:rFonts w:ascii="Consolas" w:eastAsia="Times New Roman" w:hAnsi="Consolas" w:cs="Times New Roman"/>
+          <w:color w:val="569CD6"/>
+          <w:sz w:val="21"/>
+          <w:szCs w:val="21"/>
+        </w:rPr>
+        <w:t>}</w:t>
+      </w:r>
+      <w:r>
+        <w:rPr>
+          <w:rFonts w:ascii="Consolas" w:eastAsia="Times New Roman" w:hAnsi="Consolas" w:cs="Times New Roman"/>
+          <w:color w:val="CE9178"/>
+          <w:sz w:val="21"/>
+          <w:szCs w:val="21"/>
+        </w:rPr>
+        <w:t> - </w:t>
+      </w:r>
+      <w:r>
+        <w:rPr>
+          <w:rFonts w:ascii="Consolas" w:eastAsia="Times New Roman" w:hAnsi="Consolas" w:cs="Times New Roman"/>
+          <w:color w:val="569CD6"/>
+          <w:sz w:val="21"/>
+          <w:szCs w:val="21"/>
+        </w:rPr>
+        <w:t>${this</w:t>
+      </w:r>
+      <w:r>
+        <w:rPr>
+          <w:rFonts w:ascii="Consolas" w:eastAsia="Times New Roman" w:hAnsi="Consolas" w:cs="Times New Roman"/>
+          <w:color w:val="D4D4D4"/>
+          <w:sz w:val="21"/>
+          <w:szCs w:val="21"/>
+        </w:rPr>
+        <w:t>.</w:t>
+      </w:r>
+      <w:r>
+        <w:rPr>
+          <w:rFonts w:ascii="Consolas" w:eastAsia="Times New Roman" w:hAnsi="Consolas" w:cs="Times New Roman"/>
+          <w:color w:val="9CDCFE"/>
+          <w:sz w:val="21"/>
+          <w:szCs w:val="21"/>
+        </w:rPr>
+        <w:t>age</w:t>
+      </w:r>
+      <w:r>
+        <w:rPr>
+          <w:rFonts w:ascii="Consolas" w:eastAsia="Times New Roman" w:hAnsi="Consolas" w:cs="Times New Roman"/>
+          <w:color w:val="569CD6"/>
+          <w:sz w:val="21"/>
+          <w:szCs w:val="21"/>
+        </w:rPr>
+        <w:t>}</w:t>
+      </w:r>
+      <w:r>
+        <w:rPr>
+          <w:rFonts w:ascii="Consolas" w:eastAsia="Times New Roman" w:hAnsi="Consolas" w:cs="Times New Roman"/>
+          <w:color w:val="CE9178"/>
+          <w:sz w:val="21"/>
+          <w:szCs w:val="21"/>
+        </w:rPr>
+        <w:t>`</w:t>
+      </w:r>
+      <w:r>
+        <w:rPr>
+          <w:rFonts w:ascii="Consolas" w:eastAsia="Times New Roman" w:hAnsi="Consolas" w:cs="Times New Roman"/>
+          <w:color w:val="D4D4D4"/>
+          <w:sz w:val="21"/>
+          <w:szCs w:val="21"/>
+        </w:rPr>
+        <w:t>)</w:t>
+      </w:r>
+    </w:p>
+    <w:p>
+      <w:pPr>
+        <w:shd w:val="clear" w:color="auto" w:fill="1E1E1E"/>
+        <w:spacing w:after="0" w:line="285" w:lineRule="atLeast"/>
+        <w:rPr>
+          <w:rFonts w:ascii="Consolas" w:eastAsia="Times New Roman" w:hAnsi="Consolas" w:cs="Times New Roman"/>
+          <w:color w:val="D4D4D4"/>
+          <w:sz w:val="21"/>
+          <w:szCs w:val="21"/>
+        </w:rPr>
+      </w:pPr>
+      <w:r>
+        <w:rPr>
+          <w:rFonts w:ascii="Consolas" w:eastAsia="Times New Roman" w:hAnsi="Consolas" w:cs="Times New Roman"/>
+          <w:color w:val="D4D4D4"/>
+          <w:sz w:val="21"/>
+          <w:szCs w:val="21"/>
+        </w:rPr>
+        <w:t>        }</w:t>
+      </w:r>
+    </w:p>
+    <w:p>
+      <w:pPr>
+        <w:shd w:val="clear" w:color="auto" w:fill="1E1E1E"/>
+        <w:spacing w:after="0" w:line="285" w:lineRule="atLeast"/>
+        <w:rPr>
+          <w:rFonts w:ascii="Consolas" w:eastAsia="Times New Roman" w:hAnsi="Consolas" w:cs="Times New Roman"/>
+          <w:color w:val="D4D4D4"/>
+          <w:sz w:val="21"/>
+          <w:szCs w:val="21"/>
+        </w:rPr>
+      </w:pPr>
+      <w:r>
+        <w:rPr>
+          <w:rFonts w:ascii="Consolas" w:eastAsia="Times New Roman" w:hAnsi="Consolas" w:cs="Times New Roman"/>
+          <w:color w:val="D4D4D4"/>
+          <w:sz w:val="21"/>
+          <w:szCs w:val="21"/>
+        </w:rPr>
+        <w:t>    }</w:t>
+      </w:r>
+    </w:p>
+    <w:p>
+      <w:pPr>
+        <w:shd w:val="clear" w:color="auto" w:fill="1E1E1E"/>
+        <w:spacing w:after="0" w:line="285" w:lineRule="atLeast"/>
+        <w:rPr>
+          <w:rFonts w:ascii="Consolas" w:eastAsia="Times New Roman" w:hAnsi="Consolas" w:cs="Times New Roman"/>
+          <w:color w:val="D4D4D4"/>
+          <w:sz w:val="21"/>
+          <w:szCs w:val="21"/>
+        </w:rPr>
+      </w:pPr>
+      <w:r>
+        <w:rPr>
+          <w:rFonts w:ascii="Consolas" w:eastAsia="Times New Roman" w:hAnsi="Consolas" w:cs="Times New Roman"/>
+          <w:color w:val="D4D4D4"/>
+          <w:sz w:val="21"/>
+          <w:szCs w:val="21"/>
+        </w:rPr>
+        <w:t>    </w:t>
+      </w:r>
+      <w:r>
+        <w:rPr>
+          <w:rFonts w:ascii="Consolas" w:eastAsia="Times New Roman" w:hAnsi="Consolas" w:cs="Times New Roman"/>
+          <w:color w:val="569CD6"/>
+          <w:sz w:val="21"/>
+          <w:szCs w:val="21"/>
+        </w:rPr>
+        <w:t>let</w:t>
+      </w:r>
+      <w:r>
+        <w:rPr>
+          <w:rFonts w:ascii="Consolas" w:eastAsia="Times New Roman" w:hAnsi="Consolas" w:cs="Times New Roman"/>
+          <w:color w:val="D4D4D4"/>
+          <w:sz w:val="21"/>
+          <w:szCs w:val="21"/>
+        </w:rPr>
+        <w:t> </w:t>
+      </w:r>
+      <w:r>
+        <w:rPr>
+          <w:rFonts w:ascii="Consolas" w:eastAsia="Times New Roman" w:hAnsi="Consolas" w:cs="Times New Roman"/>
+          <w:color w:val="9CDCFE"/>
+          <w:sz w:val="21"/>
+          <w:szCs w:val="21"/>
+        </w:rPr>
+        <w:t>h</w:t>
+      </w:r>
+      <w:r>
+        <w:rPr>
+          <w:rFonts w:ascii="Consolas" w:eastAsia="Times New Roman" w:hAnsi="Consolas" w:cs="Times New Roman"/>
+          <w:color w:val="D4D4D4"/>
+          <w:sz w:val="21"/>
+          <w:szCs w:val="21"/>
+        </w:rPr>
+        <w:t> = </w:t>
+      </w:r>
+      <w:r>
+        <w:rPr>
+          <w:rFonts w:ascii="Consolas" w:eastAsia="Times New Roman" w:hAnsi="Consolas" w:cs="Times New Roman"/>
+          <w:color w:val="569CD6"/>
+          <w:sz w:val="21"/>
+          <w:szCs w:val="21"/>
+        </w:rPr>
+        <w:t>new</w:t>
+      </w:r>
+      <w:r>
+        <w:rPr>
+          <w:rFonts w:ascii="Consolas" w:eastAsia="Times New Roman" w:hAnsi="Consolas" w:cs="Times New Roman"/>
+          <w:color w:val="D4D4D4"/>
+          <w:sz w:val="21"/>
+          <w:szCs w:val="21"/>
+        </w:rPr>
+        <w:t> </w:t>
+      </w:r>
+      <w:r>
+        <w:rPr>
+          <w:rFonts w:ascii="Consolas" w:eastAsia="Times New Roman" w:hAnsi="Consolas" w:cs="Times New Roman"/>
+          <w:color w:val="4EC9B0"/>
+          <w:sz w:val="21"/>
+          <w:szCs w:val="21"/>
+        </w:rPr>
+        <w:t>B</w:t>
+      </w:r>
+      <w:r>
+        <w:rPr>
+          <w:rFonts w:ascii="Consolas" w:eastAsia="Times New Roman" w:hAnsi="Consolas" w:cs="Times New Roman"/>
+          <w:color w:val="D4D4D4"/>
+          <w:sz w:val="21"/>
+          <w:szCs w:val="21"/>
+        </w:rPr>
+        <w:t>(</w:t>
+      </w:r>
+      <w:r>
+        <w:rPr>
+          <w:rFonts w:ascii="Consolas" w:eastAsia="Times New Roman" w:hAnsi="Consolas" w:cs="Times New Roman"/>
+          <w:color w:val="CE9178"/>
+          <w:sz w:val="21"/>
+          <w:szCs w:val="21"/>
+        </w:rPr>
+        <w:t>'hector'</w:t>
+      </w:r>
+      <w:r>
+        <w:rPr>
+          <w:rFonts w:ascii="Consolas" w:eastAsia="Times New Roman" w:hAnsi="Consolas" w:cs="Times New Roman"/>
+          <w:color w:val="D4D4D4"/>
+          <w:sz w:val="21"/>
+          <w:szCs w:val="21"/>
+        </w:rPr>
+        <w:t>, </w:t>
+      </w:r>
+      <w:r>
+        <w:rPr>
+          <w:rFonts w:ascii="Consolas" w:eastAsia="Times New Roman" w:hAnsi="Consolas" w:cs="Times New Roman"/>
+          <w:color w:val="B5CEA8"/>
+          <w:sz w:val="21"/>
+          <w:szCs w:val="21"/>
+        </w:rPr>
+        <w:t>22</w:t>
+      </w:r>
+      <w:r>
+        <w:rPr>
+          <w:rFonts w:ascii="Consolas" w:eastAsia="Times New Roman" w:hAnsi="Consolas" w:cs="Times New Roman"/>
+          <w:color w:val="D4D4D4"/>
+          <w:sz w:val="21"/>
+          <w:szCs w:val="21"/>
+        </w:rPr>
+        <w:t>);</w:t>
+      </w:r>
+    </w:p>
+    <w:p>
+      <w:pPr>
+        <w:shd w:val="clear" w:color="auto" w:fill="1E1E1E"/>
+        <w:spacing w:after="0" w:line="285" w:lineRule="atLeast"/>
+        <w:rPr>
+          <w:rFonts w:ascii="Consolas" w:eastAsia="Times New Roman" w:hAnsi="Consolas" w:cs="Times New Roman"/>
+          <w:color w:val="D4D4D4"/>
+          <w:sz w:val="21"/>
+          <w:szCs w:val="21"/>
+        </w:rPr>
+      </w:pPr>
+      <w:r>
+        <w:rPr>
+          <w:rFonts w:ascii="Consolas" w:eastAsia="Times New Roman" w:hAnsi="Consolas" w:cs="Times New Roman"/>
+          <w:color w:val="D4D4D4"/>
+          <w:sz w:val="21"/>
+          <w:szCs w:val="21"/>
+        </w:rPr>
+        <w:t>    </w:t>
+      </w:r>
+      <w:r>
+        <w:rPr>
+          <w:rFonts w:ascii="Consolas" w:eastAsia="Times New Roman" w:hAnsi="Consolas" w:cs="Times New Roman"/>
+          <w:color w:val="9CDCFE"/>
+          <w:sz w:val="21"/>
+          <w:szCs w:val="21"/>
+        </w:rPr>
+        <w:t>h</w:t>
+      </w:r>
+      <w:r>
+        <w:rPr>
+          <w:rFonts w:ascii="Consolas" w:eastAsia="Times New Roman" w:hAnsi="Consolas" w:cs="Times New Roman"/>
+          <w:color w:val="D4D4D4"/>
+          <w:sz w:val="21"/>
+          <w:szCs w:val="21"/>
+        </w:rPr>
+        <w:t>.</w:t>
+      </w:r>
+      <w:r>
+        <w:rPr>
+          <w:rFonts w:ascii="Consolas" w:eastAsia="Times New Roman" w:hAnsi="Consolas" w:cs="Times New Roman"/>
+          <w:color w:val="DCDCAA"/>
+          <w:sz w:val="21"/>
+          <w:szCs w:val="21"/>
+        </w:rPr>
+        <w:t>onSayHello</w:t>
+      </w:r>
+      <w:r>
+        <w:rPr>
+          <w:rFonts w:ascii="Consolas" w:eastAsia="Times New Roman" w:hAnsi="Consolas" w:cs="Times New Roman"/>
+          <w:color w:val="D4D4D4"/>
+          <w:sz w:val="21"/>
+          <w:szCs w:val="21"/>
+        </w:rPr>
+        <w:t>()</w:t>
+      </w:r>
+    </w:p>
+    <w:p>
+      <w:pPr>
+        <w:tabs>
+          <w:tab w:val="left" w:pos="3872"/>
+        </w:tabs>
+        <w:rPr>
+          <w:rFonts w:ascii="Tahoma" w:hAnsi="Tahoma" w:cs="Tahoma"/>
+          <w:sz w:val="24"/>
+          <w:szCs w:val="24"/>
+        </w:rPr>
+      </w:pPr>
+      <w:r>
+        <w:rPr>
+          <w:rFonts w:ascii="Tahoma" w:hAnsi="Tahoma" w:cs="Tahoma"/>
+          <w:sz w:val="24"/>
+          <w:szCs w:val="24"/>
+        </w:rPr>
+        <w:t>tạo instance từ B rồi gọi onSayHello() thì this sẽ trỏ tới h, h là instance từ B nên trở đến B</w:t>
+      </w:r>
     </w:p>
     <w:sectPr>
       <w:pgSz w:w="12240" w:h="15840"/>
@@ -2284,7 +5140,6 @@
   <w:style w:type="character" w:default="1" w:styleId="DefaultParagraphFont">
     <w:name w:val="Default Paragraph Font"/>
     <w:uiPriority w:val="1"/>
-    <w:semiHidden/>
     <w:unhideWhenUsed/>
   </w:style>
   <w:style w:type="table" w:default="1" w:styleId="TableNormal">
@@ -2511,6 +5366,19 @@
     <w:rsid w:val="0004545E"/>
     <w:rPr>
       <w:vertAlign w:val="superscript"/>
+    </w:rPr>
+  </w:style>
+  <w:style w:type="character" w:styleId="HTMLCode">
+    <w:name w:val="HTML Code"/>
+    <w:basedOn w:val="DefaultParagraphFont"/>
+    <w:uiPriority w:val="99"/>
+    <w:semiHidden/>
+    <w:unhideWhenUsed/>
+    <w:rsid w:val="0057201C"/>
+    <w:rPr>
+      <w:rFonts w:ascii="Courier New" w:eastAsia="Times New Roman" w:hAnsi="Courier New" w:cs="Courier New"/>
+      <w:sz w:val="20"/>
+      <w:szCs w:val="20"/>
     </w:rPr>
   </w:style>
 </w:styles>
@@ -2782,7 +5650,7 @@
 </file>
 
 <file path=customXml/itemProps1.xml><?xml version="1.0" encoding="utf-8"?>
-<ds:datastoreItem xmlns:ds="http://schemas.openxmlformats.org/officeDocument/2006/customXml" ds:itemID="{242C0A7C-5111-427F-80A3-7D90DAC59355}">
+<ds:datastoreItem xmlns:ds="http://schemas.openxmlformats.org/officeDocument/2006/customXml" ds:itemID="{88A31D2E-A04F-4C64-B448-EA85F5583E7E}">
   <ds:schemaRefs>
     <ds:schemaRef ds:uri="http://schemas.openxmlformats.org/officeDocument/2006/bibliography"/>
   </ds:schemaRefs>

</xml_diff>